<commit_message>
Analysis of health statements in English, French and German
</commit_message>
<xml_diff>
--- a/Reference/reference.docx
+++ b/Reference/reference.docx
@@ -106,8 +106,6 @@
         </w:rPr>
         <w:fldChar w:fldCharType="end"/>
       </w:r>
-      <w:bookmarkStart w:id="0" w:name="_GoBack"/>
-      <w:bookmarkEnd w:id="0"/>
     </w:p>
     <w:p>
       <w:pPr>
@@ -203,12 +201,6 @@
             <w:insideH w:val="single" w:color="auto" w:sz="4" w:space="0"/>
             <w:insideV w:val="single" w:color="auto" w:sz="4" w:space="0"/>
           </w:tblBorders>
-          <w:tblCellMar>
-            <w:top w:w="0" w:type="dxa"/>
-            <w:left w:w="108" w:type="dxa"/>
-            <w:bottom w:w="0" w:type="dxa"/>
-            <w:right w:w="108" w:type="dxa"/>
-          </w:tblCellMar>
         </w:tblPrEx>
         <w:tc>
           <w:tcPr>
@@ -1435,6 +1427,1933 @@
                 </wp:inline>
               </w:drawing>
             </w:r>
+          </w:p>
+        </w:tc>
+      </w:tr>
+      <w:tr>
+        <w:tblPrEx>
+          <w:tblBorders>
+            <w:top w:val="single" w:color="auto" w:sz="4" w:space="0"/>
+            <w:left w:val="single" w:color="auto" w:sz="4" w:space="0"/>
+            <w:bottom w:val="single" w:color="auto" w:sz="4" w:space="0"/>
+            <w:right w:val="single" w:color="auto" w:sz="4" w:space="0"/>
+            <w:insideH w:val="single" w:color="auto" w:sz="4" w:space="0"/>
+            <w:insideV w:val="single" w:color="auto" w:sz="4" w:space="0"/>
+          </w:tblBorders>
+          <w:tblCellMar>
+            <w:top w:w="0" w:type="dxa"/>
+            <w:left w:w="108" w:type="dxa"/>
+            <w:bottom w:w="0" w:type="dxa"/>
+            <w:right w:w="108" w:type="dxa"/>
+          </w:tblCellMar>
+        </w:tblPrEx>
+        <w:tc>
+          <w:tcPr>
+            <w:tcW w:w="2745" w:type="dxa"/>
+            <w:vAlign w:val="center"/>
+          </w:tcPr>
+          <w:p>
+            <w:pPr>
+              <w:jc w:val="left"/>
+              <w:rPr>
+                <w:rFonts w:hint="default"/>
+                <w:sz w:val="18"/>
+                <w:szCs w:val="18"/>
+                <w:vertAlign w:val="baseline"/>
+                <w:lang w:val="en-US" w:eastAsia="zh-CN"/>
+              </w:rPr>
+            </w:pPr>
+            <w:r>
+              <w:rPr>
+                <w:rFonts w:hint="default"/>
+                <w:sz w:val="18"/>
+                <w:szCs w:val="18"/>
+                <w:vertAlign w:val="baseline"/>
+                <w:lang w:val="en-US" w:eastAsia="zh-CN"/>
+              </w:rPr>
+              <w:t>Style Transfer Through Back-Translation</w:t>
+            </w:r>
+          </w:p>
+        </w:tc>
+        <w:tc>
+          <w:tcPr>
+            <w:tcW w:w="2562" w:type="dxa"/>
+            <w:vAlign w:val="center"/>
+          </w:tcPr>
+          <w:p>
+            <w:pPr>
+              <w:jc w:val="left"/>
+              <w:rPr>
+                <w:rFonts w:hint="eastAsia"/>
+                <w:sz w:val="18"/>
+                <w:szCs w:val="18"/>
+                <w:vertAlign w:val="baseline"/>
+                <w:lang w:val="en-US" w:eastAsia="zh-CN"/>
+              </w:rPr>
+            </w:pPr>
+            <w:r>
+              <w:rPr>
+                <w:rFonts w:hint="eastAsia"/>
+                <w:sz w:val="18"/>
+                <w:szCs w:val="18"/>
+                <w:vertAlign w:val="baseline"/>
+                <w:lang w:val="en-US" w:eastAsia="zh-CN"/>
+              </w:rPr>
+              <w:t>Gender</w:t>
+            </w:r>
+          </w:p>
+          <w:p>
+            <w:pPr>
+              <w:jc w:val="left"/>
+              <w:rPr>
+                <w:rFonts w:hint="eastAsia"/>
+                <w:sz w:val="18"/>
+                <w:szCs w:val="18"/>
+                <w:vertAlign w:val="baseline"/>
+                <w:lang w:val="en-US" w:eastAsia="zh-CN"/>
+              </w:rPr>
+            </w:pPr>
+            <w:r>
+              <w:rPr>
+                <w:rFonts w:hint="eastAsia"/>
+                <w:sz w:val="18"/>
+                <w:szCs w:val="18"/>
+                <w:vertAlign w:val="baseline"/>
+                <w:lang w:val="en-US" w:eastAsia="zh-CN"/>
+              </w:rPr>
+              <w:t>1. Reddy and Knight’s (2016) dataset of reviews from Yelp annotated for two genders corresponding to markers of sex.</w:t>
+            </w:r>
+          </w:p>
+          <w:p>
+            <w:pPr>
+              <w:jc w:val="left"/>
+              <w:rPr>
+                <w:rFonts w:hint="eastAsia"/>
+                <w:sz w:val="18"/>
+                <w:szCs w:val="18"/>
+                <w:vertAlign w:val="baseline"/>
+                <w:lang w:val="en-US" w:eastAsia="zh-CN"/>
+              </w:rPr>
+            </w:pPr>
+          </w:p>
+          <w:p>
+            <w:pPr>
+              <w:jc w:val="left"/>
+              <w:rPr>
+                <w:rFonts w:hint="eastAsia"/>
+                <w:sz w:val="18"/>
+                <w:szCs w:val="18"/>
+                <w:vertAlign w:val="baseline"/>
+                <w:lang w:val="en-US" w:eastAsia="zh-CN"/>
+              </w:rPr>
+            </w:pPr>
+            <w:r>
+              <w:rPr>
+                <w:rFonts w:hint="eastAsia"/>
+                <w:sz w:val="18"/>
+                <w:szCs w:val="18"/>
+                <w:vertAlign w:val="baseline"/>
+                <w:lang w:val="en-US" w:eastAsia="zh-CN"/>
+              </w:rPr>
+              <w:t>Political slant</w:t>
+            </w:r>
+          </w:p>
+          <w:p>
+            <w:pPr>
+              <w:jc w:val="left"/>
+              <w:rPr>
+                <w:rFonts w:hint="eastAsia"/>
+                <w:sz w:val="18"/>
+                <w:szCs w:val="18"/>
+                <w:vertAlign w:val="baseline"/>
+                <w:lang w:val="en-US" w:eastAsia="zh-CN"/>
+              </w:rPr>
+            </w:pPr>
+            <w:r>
+              <w:rPr>
+                <w:rFonts w:hint="eastAsia"/>
+                <w:sz w:val="18"/>
+                <w:szCs w:val="18"/>
+                <w:vertAlign w:val="baseline"/>
+                <w:lang w:val="en-US" w:eastAsia="zh-CN"/>
+              </w:rPr>
+              <w:t>2.Top-level comments on Facebook posts from all</w:t>
+            </w:r>
+          </w:p>
+          <w:p>
+            <w:pPr>
+              <w:jc w:val="left"/>
+              <w:rPr>
+                <w:rFonts w:hint="eastAsia"/>
+                <w:sz w:val="18"/>
+                <w:szCs w:val="18"/>
+                <w:vertAlign w:val="baseline"/>
+                <w:lang w:val="en-US" w:eastAsia="zh-CN"/>
+              </w:rPr>
+            </w:pPr>
+            <w:r>
+              <w:rPr>
+                <w:rFonts w:hint="eastAsia"/>
+                <w:sz w:val="18"/>
+                <w:szCs w:val="18"/>
+                <w:vertAlign w:val="baseline"/>
+                <w:lang w:val="en-US" w:eastAsia="zh-CN"/>
+              </w:rPr>
+              <w:t>412 current members of the United States Senate and House who have public Facebook pages.</w:t>
+            </w:r>
+          </w:p>
+          <w:p>
+            <w:pPr>
+              <w:jc w:val="left"/>
+              <w:rPr>
+                <w:rFonts w:hint="eastAsia"/>
+                <w:sz w:val="18"/>
+                <w:szCs w:val="18"/>
+                <w:vertAlign w:val="baseline"/>
+                <w:lang w:val="en-US" w:eastAsia="zh-CN"/>
+              </w:rPr>
+            </w:pPr>
+          </w:p>
+          <w:p>
+            <w:pPr>
+              <w:jc w:val="left"/>
+              <w:rPr>
+                <w:rFonts w:hint="default"/>
+                <w:sz w:val="18"/>
+                <w:szCs w:val="18"/>
+                <w:vertAlign w:val="baseline"/>
+                <w:lang w:val="en-US" w:eastAsia="zh-CN"/>
+              </w:rPr>
+            </w:pPr>
+            <w:r>
+              <w:rPr>
+                <w:rFonts w:hint="default"/>
+                <w:sz w:val="18"/>
+                <w:szCs w:val="18"/>
+                <w:vertAlign w:val="baseline"/>
+                <w:lang w:val="en-US" w:eastAsia="zh-CN"/>
+              </w:rPr>
+              <w:t>Sentiment.</w:t>
+            </w:r>
+          </w:p>
+          <w:p>
+            <w:pPr>
+              <w:numPr>
+                <w:ilvl w:val="0"/>
+                <w:numId w:val="1"/>
+              </w:numPr>
+              <w:ind w:left="0" w:leftChars="0" w:firstLine="0" w:firstLineChars="0"/>
+              <w:jc w:val="left"/>
+              <w:rPr>
+                <w:rFonts w:hint="eastAsia"/>
+                <w:sz w:val="18"/>
+                <w:szCs w:val="18"/>
+                <w:vertAlign w:val="baseline"/>
+                <w:lang w:val="en-US" w:eastAsia="zh-CN"/>
+              </w:rPr>
+            </w:pPr>
+            <w:r>
+              <w:rPr>
+                <w:rFonts w:hint="default"/>
+                <w:sz w:val="18"/>
+                <w:szCs w:val="18"/>
+                <w:vertAlign w:val="baseline"/>
+                <w:lang w:val="en-US" w:eastAsia="zh-CN"/>
+              </w:rPr>
+              <w:t>Yelp a corpus of restaurant reviews</w:t>
+            </w:r>
+            <w:r>
+              <w:rPr>
+                <w:rFonts w:hint="eastAsia"/>
+                <w:sz w:val="18"/>
+                <w:szCs w:val="18"/>
+                <w:vertAlign w:val="baseline"/>
+                <w:lang w:val="en-US" w:eastAsia="zh-CN"/>
+              </w:rPr>
+              <w:t>.</w:t>
+            </w:r>
+          </w:p>
+          <w:p>
+            <w:pPr>
+              <w:numPr>
+                <w:numId w:val="0"/>
+              </w:numPr>
+              <w:ind w:leftChars="0"/>
+              <w:jc w:val="left"/>
+              <w:rPr>
+                <w:rFonts w:hint="eastAsia"/>
+                <w:sz w:val="18"/>
+                <w:szCs w:val="18"/>
+                <w:vertAlign w:val="baseline"/>
+                <w:lang w:val="en-US" w:eastAsia="zh-CN"/>
+              </w:rPr>
+            </w:pPr>
+          </w:p>
+          <w:p>
+            <w:pPr>
+              <w:widowControl w:val="0"/>
+              <w:numPr>
+                <w:numId w:val="0"/>
+              </w:numPr>
+              <w:jc w:val="left"/>
+              <w:rPr>
+                <w:rFonts w:hint="default"/>
+                <w:sz w:val="18"/>
+                <w:szCs w:val="18"/>
+                <w:vertAlign w:val="baseline"/>
+                <w:lang w:val="en-US" w:eastAsia="zh-CN"/>
+              </w:rPr>
+            </w:pPr>
+            <w:r>
+              <w:drawing>
+                <wp:inline distT="0" distB="0" distL="114300" distR="114300">
+                  <wp:extent cx="1488440" cy="428625"/>
+                  <wp:effectExtent l="0" t="0" r="16510" b="9525"/>
+                  <wp:docPr id="2" name="图片 2"/>
+                  <wp:cNvGraphicFramePr>
+                    <a:graphicFrameLocks xmlns:a="http://schemas.openxmlformats.org/drawingml/2006/main" noChangeAspect="1"/>
+                  </wp:cNvGraphicFramePr>
+                  <a:graphic xmlns:a="http://schemas.openxmlformats.org/drawingml/2006/main">
+                    <a:graphicData uri="http://schemas.openxmlformats.org/drawingml/2006/picture">
+                      <pic:pic xmlns:pic="http://schemas.openxmlformats.org/drawingml/2006/picture">
+                        <pic:nvPicPr>
+                          <pic:cNvPr id="2" name="图片 2"/>
+                          <pic:cNvPicPr>
+                            <a:picLocks noChangeAspect="1"/>
+                          </pic:cNvPicPr>
+                        </pic:nvPicPr>
+                        <pic:blipFill>
+                          <a:blip r:embed="rId9"/>
+                          <a:stretch>
+                            <a:fillRect/>
+                          </a:stretch>
+                        </pic:blipFill>
+                        <pic:spPr>
+                          <a:xfrm>
+                            <a:off x="0" y="0"/>
+                            <a:ext cx="1488440" cy="428625"/>
+                          </a:xfrm>
+                          <a:prstGeom prst="rect">
+                            <a:avLst/>
+                          </a:prstGeom>
+                          <a:noFill/>
+                          <a:ln>
+                            <a:noFill/>
+                          </a:ln>
+                        </pic:spPr>
+                      </pic:pic>
+                    </a:graphicData>
+                  </a:graphic>
+                </wp:inline>
+              </w:drawing>
+            </w:r>
+          </w:p>
+          <w:p>
+            <w:pPr>
+              <w:jc w:val="left"/>
+              <w:rPr>
+                <w:rFonts w:hint="default"/>
+                <w:sz w:val="18"/>
+                <w:szCs w:val="18"/>
+                <w:vertAlign w:val="baseline"/>
+                <w:lang w:val="en-US" w:eastAsia="zh-CN"/>
+              </w:rPr>
+            </w:pPr>
+          </w:p>
+        </w:tc>
+        <w:tc>
+          <w:tcPr>
+            <w:tcW w:w="3397" w:type="dxa"/>
+            <w:vAlign w:val="center"/>
+          </w:tcPr>
+          <w:p>
+            <w:pPr>
+              <w:jc w:val="left"/>
+              <w:rPr>
+                <w:rFonts w:hint="eastAsia"/>
+                <w:sz w:val="18"/>
+                <w:szCs w:val="18"/>
+                <w:vertAlign w:val="baseline"/>
+                <w:lang w:val="en-US" w:eastAsia="zh-CN"/>
+              </w:rPr>
+            </w:pPr>
+            <w:r>
+              <w:rPr>
+                <w:rFonts w:hint="eastAsia"/>
+                <w:sz w:val="18"/>
+                <w:szCs w:val="18"/>
+                <w:vertAlign w:val="baseline"/>
+                <w:lang w:val="en-US" w:eastAsia="zh-CN"/>
+              </w:rPr>
+              <w:t>Focus on transferring author attributes:</w:t>
+            </w:r>
+          </w:p>
+          <w:p>
+            <w:pPr>
+              <w:jc w:val="left"/>
+              <w:rPr>
+                <w:rFonts w:hint="eastAsia"/>
+                <w:sz w:val="18"/>
+                <w:szCs w:val="18"/>
+                <w:vertAlign w:val="baseline"/>
+                <w:lang w:val="en-US" w:eastAsia="zh-CN"/>
+              </w:rPr>
+            </w:pPr>
+            <w:r>
+              <w:rPr>
+                <w:rFonts w:hint="eastAsia"/>
+                <w:sz w:val="18"/>
+                <w:szCs w:val="18"/>
+                <w:vertAlign w:val="baseline"/>
+                <w:lang w:val="en-US" w:eastAsia="zh-CN"/>
+              </w:rPr>
+              <w:t xml:space="preserve">gender and political slant, and on sentiment modification. </w:t>
+            </w:r>
+          </w:p>
+          <w:p>
+            <w:pPr>
+              <w:jc w:val="left"/>
+              <w:rPr>
+                <w:rFonts w:hint="eastAsia"/>
+                <w:sz w:val="18"/>
+                <w:szCs w:val="18"/>
+                <w:vertAlign w:val="baseline"/>
+                <w:lang w:val="en-US" w:eastAsia="zh-CN"/>
+              </w:rPr>
+            </w:pPr>
+            <w:r>
+              <w:rPr>
+                <w:rFonts w:hint="eastAsia"/>
+                <w:sz w:val="18"/>
+                <w:szCs w:val="18"/>
+                <w:vertAlign w:val="baseline"/>
+                <w:lang w:val="en-US" w:eastAsia="zh-CN"/>
+              </w:rPr>
+              <w:t>The second task is novel:</w:t>
+            </w:r>
+          </w:p>
+          <w:p>
+            <w:pPr>
+              <w:jc w:val="left"/>
+              <w:rPr>
+                <w:rFonts w:hint="eastAsia"/>
+                <w:sz w:val="18"/>
+                <w:szCs w:val="18"/>
+                <w:vertAlign w:val="baseline"/>
+                <w:lang w:val="en-US" w:eastAsia="zh-CN"/>
+              </w:rPr>
+            </w:pPr>
+            <w:r>
+              <w:rPr>
+                <w:rFonts w:hint="eastAsia"/>
+                <w:sz w:val="18"/>
+                <w:szCs w:val="18"/>
+                <w:vertAlign w:val="baseline"/>
+                <w:lang w:val="en-US" w:eastAsia="zh-CN"/>
+              </w:rPr>
+              <w:t>given a sentence by an author with a particular political leaning, rephrase the sentence to preserve</w:t>
+            </w:r>
+          </w:p>
+          <w:p>
+            <w:pPr>
+              <w:jc w:val="left"/>
+              <w:rPr>
+                <w:rFonts w:hint="eastAsia"/>
+                <w:sz w:val="18"/>
+                <w:szCs w:val="18"/>
+                <w:vertAlign w:val="baseline"/>
+                <w:lang w:val="en-US" w:eastAsia="zh-CN"/>
+              </w:rPr>
+            </w:pPr>
+            <w:r>
+              <w:rPr>
+                <w:rFonts w:hint="eastAsia"/>
+                <w:sz w:val="18"/>
+                <w:szCs w:val="18"/>
+                <w:vertAlign w:val="baseline"/>
+                <w:lang w:val="en-US" w:eastAsia="zh-CN"/>
+              </w:rPr>
+              <w:t>its meaning but to confound classifiers of political slant.</w:t>
+            </w:r>
+          </w:p>
+          <w:p>
+            <w:pPr>
+              <w:jc w:val="left"/>
+              <w:rPr>
+                <w:rFonts w:hint="eastAsia"/>
+                <w:sz w:val="18"/>
+                <w:szCs w:val="18"/>
+                <w:vertAlign w:val="baseline"/>
+                <w:lang w:val="en-US" w:eastAsia="zh-CN"/>
+              </w:rPr>
+            </w:pPr>
+            <w:r>
+              <w:drawing>
+                <wp:inline distT="0" distB="0" distL="114300" distR="114300">
+                  <wp:extent cx="2019300" cy="710565"/>
+                  <wp:effectExtent l="0" t="0" r="0" b="13335"/>
+                  <wp:docPr id="1" name="图片 1"/>
+                  <wp:cNvGraphicFramePr>
+                    <a:graphicFrameLocks xmlns:a="http://schemas.openxmlformats.org/drawingml/2006/main" noChangeAspect="1"/>
+                  </wp:cNvGraphicFramePr>
+                  <a:graphic xmlns:a="http://schemas.openxmlformats.org/drawingml/2006/main">
+                    <a:graphicData uri="http://schemas.openxmlformats.org/drawingml/2006/picture">
+                      <pic:pic xmlns:pic="http://schemas.openxmlformats.org/drawingml/2006/picture">
+                        <pic:nvPicPr>
+                          <pic:cNvPr id="1" name="图片 1"/>
+                          <pic:cNvPicPr>
+                            <a:picLocks noChangeAspect="1"/>
+                          </pic:cNvPicPr>
+                        </pic:nvPicPr>
+                        <pic:blipFill>
+                          <a:blip r:embed="rId10"/>
+                          <a:stretch>
+                            <a:fillRect/>
+                          </a:stretch>
+                        </pic:blipFill>
+                        <pic:spPr>
+                          <a:xfrm>
+                            <a:off x="0" y="0"/>
+                            <a:ext cx="2019300" cy="710565"/>
+                          </a:xfrm>
+                          <a:prstGeom prst="rect">
+                            <a:avLst/>
+                          </a:prstGeom>
+                          <a:noFill/>
+                          <a:ln>
+                            <a:noFill/>
+                          </a:ln>
+                        </pic:spPr>
+                      </pic:pic>
+                    </a:graphicData>
+                  </a:graphic>
+                </wp:inline>
+              </w:drawing>
+            </w:r>
+          </w:p>
+        </w:tc>
+        <w:tc>
+          <w:tcPr>
+            <w:tcW w:w="2939" w:type="dxa"/>
+            <w:vAlign w:val="center"/>
+          </w:tcPr>
+          <w:p>
+            <w:pPr>
+              <w:jc w:val="left"/>
+              <w:rPr>
+                <w:rFonts w:hint="eastAsia"/>
+              </w:rPr>
+            </w:pPr>
+          </w:p>
+          <w:p>
+            <w:pPr>
+              <w:jc w:val="left"/>
+              <w:rPr>
+                <w:rFonts w:hint="eastAsia"/>
+              </w:rPr>
+            </w:pPr>
+            <w:r>
+              <w:rPr>
+                <w:rFonts w:hint="eastAsia"/>
+              </w:rPr>
+              <w:t>Style Transfer Accuracy</w:t>
+            </w:r>
+          </w:p>
+          <w:p>
+            <w:pPr>
+              <w:jc w:val="left"/>
+            </w:pPr>
+          </w:p>
+          <w:p>
+            <w:pPr>
+              <w:jc w:val="left"/>
+            </w:pPr>
+            <w:r>
+              <w:drawing>
+                <wp:inline distT="0" distB="0" distL="114300" distR="114300">
+                  <wp:extent cx="1724660" cy="803275"/>
+                  <wp:effectExtent l="0" t="0" r="8890" b="15875"/>
+                  <wp:docPr id="9" name="图片 4"/>
+                  <wp:cNvGraphicFramePr>
+                    <a:graphicFrameLocks xmlns:a="http://schemas.openxmlformats.org/drawingml/2006/main" noChangeAspect="1"/>
+                  </wp:cNvGraphicFramePr>
+                  <a:graphic xmlns:a="http://schemas.openxmlformats.org/drawingml/2006/main">
+                    <a:graphicData uri="http://schemas.openxmlformats.org/drawingml/2006/picture">
+                      <pic:pic xmlns:pic="http://schemas.openxmlformats.org/drawingml/2006/picture">
+                        <pic:nvPicPr>
+                          <pic:cNvPr id="9" name="图片 4"/>
+                          <pic:cNvPicPr>
+                            <a:picLocks noChangeAspect="1"/>
+                          </pic:cNvPicPr>
+                        </pic:nvPicPr>
+                        <pic:blipFill>
+                          <a:blip r:embed="rId11"/>
+                          <a:stretch>
+                            <a:fillRect/>
+                          </a:stretch>
+                        </pic:blipFill>
+                        <pic:spPr>
+                          <a:xfrm>
+                            <a:off x="0" y="0"/>
+                            <a:ext cx="1724660" cy="803275"/>
+                          </a:xfrm>
+                          <a:prstGeom prst="rect">
+                            <a:avLst/>
+                          </a:prstGeom>
+                          <a:noFill/>
+                          <a:ln>
+                            <a:noFill/>
+                          </a:ln>
+                        </pic:spPr>
+                      </pic:pic>
+                    </a:graphicData>
+                  </a:graphic>
+                </wp:inline>
+              </w:drawing>
+            </w:r>
+          </w:p>
+          <w:p>
+            <w:pPr>
+              <w:jc w:val="left"/>
+              <w:rPr>
+                <w:rFonts w:hint="eastAsia"/>
+              </w:rPr>
+            </w:pPr>
+            <w:r>
+              <w:rPr>
+                <w:rFonts w:hint="eastAsia"/>
+              </w:rPr>
+              <w:t>Preservation of Meaning</w:t>
+            </w:r>
+          </w:p>
+          <w:p>
+            <w:pPr>
+              <w:jc w:val="left"/>
+            </w:pPr>
+            <w:r>
+              <w:drawing>
+                <wp:inline distT="0" distB="0" distL="114300" distR="114300">
+                  <wp:extent cx="1728470" cy="793115"/>
+                  <wp:effectExtent l="0" t="0" r="5080" b="6985"/>
+                  <wp:docPr id="10" name="图片 5"/>
+                  <wp:cNvGraphicFramePr>
+                    <a:graphicFrameLocks xmlns:a="http://schemas.openxmlformats.org/drawingml/2006/main" noChangeAspect="1"/>
+                  </wp:cNvGraphicFramePr>
+                  <a:graphic xmlns:a="http://schemas.openxmlformats.org/drawingml/2006/main">
+                    <a:graphicData uri="http://schemas.openxmlformats.org/drawingml/2006/picture">
+                      <pic:pic xmlns:pic="http://schemas.openxmlformats.org/drawingml/2006/picture">
+                        <pic:nvPicPr>
+                          <pic:cNvPr id="10" name="图片 5"/>
+                          <pic:cNvPicPr>
+                            <a:picLocks noChangeAspect="1"/>
+                          </pic:cNvPicPr>
+                        </pic:nvPicPr>
+                        <pic:blipFill>
+                          <a:blip r:embed="rId12"/>
+                          <a:stretch>
+                            <a:fillRect/>
+                          </a:stretch>
+                        </pic:blipFill>
+                        <pic:spPr>
+                          <a:xfrm>
+                            <a:off x="0" y="0"/>
+                            <a:ext cx="1728470" cy="793115"/>
+                          </a:xfrm>
+                          <a:prstGeom prst="rect">
+                            <a:avLst/>
+                          </a:prstGeom>
+                          <a:noFill/>
+                          <a:ln>
+                            <a:noFill/>
+                          </a:ln>
+                        </pic:spPr>
+                      </pic:pic>
+                    </a:graphicData>
+                  </a:graphic>
+                </wp:inline>
+              </w:drawing>
+            </w:r>
+          </w:p>
+          <w:p>
+            <w:pPr>
+              <w:jc w:val="left"/>
+              <w:rPr>
+                <w:rFonts w:hint="eastAsia"/>
+              </w:rPr>
+            </w:pPr>
+          </w:p>
+          <w:p>
+            <w:pPr>
+              <w:jc w:val="left"/>
+              <w:rPr>
+                <w:rFonts w:hint="eastAsia"/>
+              </w:rPr>
+            </w:pPr>
+            <w:r>
+              <w:rPr>
+                <w:rFonts w:hint="eastAsia"/>
+              </w:rPr>
+              <w:t>Fluency</w:t>
+            </w:r>
+          </w:p>
+          <w:p>
+            <w:pPr>
+              <w:jc w:val="left"/>
+              <w:rPr>
+                <w:rFonts w:hint="eastAsia"/>
+              </w:rPr>
+            </w:pPr>
+            <w:r>
+              <w:drawing>
+                <wp:inline distT="0" distB="0" distL="114300" distR="114300">
+                  <wp:extent cx="1728470" cy="1082675"/>
+                  <wp:effectExtent l="0" t="0" r="5080" b="3175"/>
+                  <wp:docPr id="11" name="图片 6"/>
+                  <wp:cNvGraphicFramePr>
+                    <a:graphicFrameLocks xmlns:a="http://schemas.openxmlformats.org/drawingml/2006/main" noChangeAspect="1"/>
+                  </wp:cNvGraphicFramePr>
+                  <a:graphic xmlns:a="http://schemas.openxmlformats.org/drawingml/2006/main">
+                    <a:graphicData uri="http://schemas.openxmlformats.org/drawingml/2006/picture">
+                      <pic:pic xmlns:pic="http://schemas.openxmlformats.org/drawingml/2006/picture">
+                        <pic:nvPicPr>
+                          <pic:cNvPr id="11" name="图片 6"/>
+                          <pic:cNvPicPr>
+                            <a:picLocks noChangeAspect="1"/>
+                          </pic:cNvPicPr>
+                        </pic:nvPicPr>
+                        <pic:blipFill>
+                          <a:blip r:embed="rId13"/>
+                          <a:stretch>
+                            <a:fillRect/>
+                          </a:stretch>
+                        </pic:blipFill>
+                        <pic:spPr>
+                          <a:xfrm>
+                            <a:off x="0" y="0"/>
+                            <a:ext cx="1728470" cy="1082675"/>
+                          </a:xfrm>
+                          <a:prstGeom prst="rect">
+                            <a:avLst/>
+                          </a:prstGeom>
+                          <a:noFill/>
+                          <a:ln>
+                            <a:noFill/>
+                          </a:ln>
+                        </pic:spPr>
+                      </pic:pic>
+                    </a:graphicData>
+                  </a:graphic>
+                </wp:inline>
+              </w:drawing>
+            </w:r>
+          </w:p>
+        </w:tc>
+      </w:tr>
+      <w:tr>
+        <w:tblPrEx>
+          <w:tblBorders>
+            <w:top w:val="single" w:color="auto" w:sz="4" w:space="0"/>
+            <w:left w:val="single" w:color="auto" w:sz="4" w:space="0"/>
+            <w:bottom w:val="single" w:color="auto" w:sz="4" w:space="0"/>
+            <w:right w:val="single" w:color="auto" w:sz="4" w:space="0"/>
+            <w:insideH w:val="single" w:color="auto" w:sz="4" w:space="0"/>
+            <w:insideV w:val="single" w:color="auto" w:sz="4" w:space="0"/>
+          </w:tblBorders>
+          <w:tblCellMar>
+            <w:top w:w="0" w:type="dxa"/>
+            <w:left w:w="108" w:type="dxa"/>
+            <w:bottom w:w="0" w:type="dxa"/>
+            <w:right w:w="108" w:type="dxa"/>
+          </w:tblCellMar>
+        </w:tblPrEx>
+        <w:tc>
+          <w:tcPr>
+            <w:tcW w:w="2745" w:type="dxa"/>
+            <w:vAlign w:val="center"/>
+          </w:tcPr>
+          <w:p>
+            <w:pPr>
+              <w:jc w:val="left"/>
+              <w:rPr>
+                <w:rFonts w:hint="default" w:eastAsia="宋体" w:cs="宋体" w:asciiTheme="minorAscii" w:hAnsiTheme="minorAscii"/>
+                <w:kern w:val="0"/>
+                <w:sz w:val="18"/>
+                <w:szCs w:val="18"/>
+                <w:lang w:val="en-US" w:eastAsia="zh-CN" w:bidi="ar"/>
+              </w:rPr>
+            </w:pPr>
+            <w:r>
+              <w:rPr>
+                <w:rFonts w:hint="default" w:eastAsia="宋体" w:cs="宋体" w:asciiTheme="minorAscii" w:hAnsiTheme="minorAscii"/>
+                <w:kern w:val="0"/>
+                <w:sz w:val="18"/>
+                <w:szCs w:val="18"/>
+                <w:lang w:val="en-US" w:eastAsia="zh-CN" w:bidi="ar"/>
+              </w:rPr>
+              <w:t>Dear Sir or Madam, May I Introduce the GY AFC Dataset:</w:t>
+            </w:r>
+          </w:p>
+          <w:p>
+            <w:pPr>
+              <w:jc w:val="left"/>
+              <w:rPr>
+                <w:rFonts w:hint="default" w:eastAsia="宋体" w:cs="宋体" w:asciiTheme="minorAscii" w:hAnsiTheme="minorAscii"/>
+                <w:kern w:val="0"/>
+                <w:sz w:val="18"/>
+                <w:szCs w:val="18"/>
+                <w:lang w:val="en-US" w:eastAsia="zh-CN" w:bidi="ar"/>
+              </w:rPr>
+            </w:pPr>
+            <w:r>
+              <w:rPr>
+                <w:rFonts w:hint="default" w:eastAsia="宋体" w:cs="宋体" w:asciiTheme="minorAscii" w:hAnsiTheme="minorAscii"/>
+                <w:kern w:val="0"/>
+                <w:sz w:val="18"/>
+                <w:szCs w:val="18"/>
+                <w:lang w:val="en-US" w:eastAsia="zh-CN" w:bidi="ar"/>
+              </w:rPr>
+              <w:t>Corpus, Benchmarks and Metrics for Formality Style Transfer</w:t>
+            </w:r>
+          </w:p>
+        </w:tc>
+        <w:tc>
+          <w:tcPr>
+            <w:tcW w:w="2562" w:type="dxa"/>
+            <w:vAlign w:val="center"/>
+          </w:tcPr>
+          <w:p>
+            <w:pPr>
+              <w:widowControl w:val="0"/>
+              <w:numPr>
+                <w:ilvl w:val="0"/>
+                <w:numId w:val="0"/>
+              </w:numPr>
+              <w:jc w:val="left"/>
+              <w:rPr>
+                <w:rFonts w:hint="eastAsia"/>
+              </w:rPr>
+            </w:pPr>
+            <w:r>
+              <w:rPr>
+                <w:rFonts w:hint="eastAsia"/>
+              </w:rPr>
+              <w:t>Yahoo Answers,a question answering forum,contains a large number of informal sentences and</w:t>
+            </w:r>
+            <w:r>
+              <w:rPr>
+                <w:rFonts w:hint="eastAsia"/>
+                <w:lang w:val="en-US" w:eastAsia="zh-CN"/>
+              </w:rPr>
+              <w:t xml:space="preserve"> </w:t>
+            </w:r>
+            <w:r>
+              <w:rPr>
+                <w:rFonts w:hint="eastAsia"/>
+              </w:rPr>
+              <w:t>allows redistribution of data. Hence, we use the</w:t>
+            </w:r>
+          </w:p>
+          <w:p>
+            <w:pPr>
+              <w:widowControl w:val="0"/>
+              <w:numPr>
+                <w:ilvl w:val="0"/>
+                <w:numId w:val="0"/>
+              </w:numPr>
+              <w:jc w:val="left"/>
+              <w:rPr>
+                <w:rFonts w:hint="eastAsia"/>
+              </w:rPr>
+            </w:pPr>
+            <w:r>
+              <w:rPr>
+                <w:rFonts w:hint="eastAsia"/>
+              </w:rPr>
+              <w:t>Yahoo Answers L6 corpus5 to create our GYAFC</w:t>
+            </w:r>
+          </w:p>
+          <w:p>
+            <w:pPr>
+              <w:widowControl w:val="0"/>
+              <w:numPr>
+                <w:ilvl w:val="0"/>
+                <w:numId w:val="0"/>
+              </w:numPr>
+              <w:jc w:val="left"/>
+              <w:rPr>
+                <w:rFonts w:hint="eastAsia"/>
+              </w:rPr>
+            </w:pPr>
+            <w:r>
+              <w:rPr>
+                <w:rFonts w:hint="eastAsia"/>
+              </w:rPr>
+              <w:t>dataset of informal and formal sentence pairs.</w:t>
+            </w:r>
+          </w:p>
+          <w:p>
+            <w:pPr>
+              <w:widowControl w:val="0"/>
+              <w:numPr>
+                <w:ilvl w:val="0"/>
+                <w:numId w:val="0"/>
+              </w:numPr>
+              <w:jc w:val="left"/>
+            </w:pPr>
+            <w:r>
+              <w:drawing>
+                <wp:inline distT="0" distB="0" distL="114300" distR="114300">
+                  <wp:extent cx="1487170" cy="438150"/>
+                  <wp:effectExtent l="0" t="0" r="17780" b="0"/>
+                  <wp:docPr id="14" name="图片 9"/>
+                  <wp:cNvGraphicFramePr>
+                    <a:graphicFrameLocks xmlns:a="http://schemas.openxmlformats.org/drawingml/2006/main" noChangeAspect="1"/>
+                  </wp:cNvGraphicFramePr>
+                  <a:graphic xmlns:a="http://schemas.openxmlformats.org/drawingml/2006/main">
+                    <a:graphicData uri="http://schemas.openxmlformats.org/drawingml/2006/picture">
+                      <pic:pic xmlns:pic="http://schemas.openxmlformats.org/drawingml/2006/picture">
+                        <pic:nvPicPr>
+                          <pic:cNvPr id="14" name="图片 9"/>
+                          <pic:cNvPicPr>
+                            <a:picLocks noChangeAspect="1"/>
+                          </pic:cNvPicPr>
+                        </pic:nvPicPr>
+                        <pic:blipFill>
+                          <a:blip r:embed="rId14"/>
+                          <a:stretch>
+                            <a:fillRect/>
+                          </a:stretch>
+                        </pic:blipFill>
+                        <pic:spPr>
+                          <a:xfrm>
+                            <a:off x="0" y="0"/>
+                            <a:ext cx="1487170" cy="438150"/>
+                          </a:xfrm>
+                          <a:prstGeom prst="rect">
+                            <a:avLst/>
+                          </a:prstGeom>
+                          <a:noFill/>
+                          <a:ln>
+                            <a:noFill/>
+                          </a:ln>
+                        </pic:spPr>
+                      </pic:pic>
+                    </a:graphicData>
+                  </a:graphic>
+                </wp:inline>
+              </w:drawing>
+            </w:r>
+          </w:p>
+          <w:p>
+            <w:pPr>
+              <w:widowControl w:val="0"/>
+              <w:numPr>
+                <w:ilvl w:val="0"/>
+                <w:numId w:val="0"/>
+              </w:numPr>
+              <w:jc w:val="left"/>
+              <w:rPr>
+                <w:rFonts w:hint="eastAsia"/>
+              </w:rPr>
+            </w:pPr>
+            <w:r>
+              <w:drawing>
+                <wp:inline distT="0" distB="0" distL="114300" distR="114300">
+                  <wp:extent cx="1489075" cy="406400"/>
+                  <wp:effectExtent l="0" t="0" r="15875" b="12700"/>
+                  <wp:docPr id="15" name="图片 10"/>
+                  <wp:cNvGraphicFramePr>
+                    <a:graphicFrameLocks xmlns:a="http://schemas.openxmlformats.org/drawingml/2006/main" noChangeAspect="1"/>
+                  </wp:cNvGraphicFramePr>
+                  <a:graphic xmlns:a="http://schemas.openxmlformats.org/drawingml/2006/main">
+                    <a:graphicData uri="http://schemas.openxmlformats.org/drawingml/2006/picture">
+                      <pic:pic xmlns:pic="http://schemas.openxmlformats.org/drawingml/2006/picture">
+                        <pic:nvPicPr>
+                          <pic:cNvPr id="15" name="图片 10"/>
+                          <pic:cNvPicPr>
+                            <a:picLocks noChangeAspect="1"/>
+                          </pic:cNvPicPr>
+                        </pic:nvPicPr>
+                        <pic:blipFill>
+                          <a:blip r:embed="rId15"/>
+                          <a:stretch>
+                            <a:fillRect/>
+                          </a:stretch>
+                        </pic:blipFill>
+                        <pic:spPr>
+                          <a:xfrm>
+                            <a:off x="0" y="0"/>
+                            <a:ext cx="1489075" cy="406400"/>
+                          </a:xfrm>
+                          <a:prstGeom prst="rect">
+                            <a:avLst/>
+                          </a:prstGeom>
+                          <a:noFill/>
+                          <a:ln>
+                            <a:noFill/>
+                          </a:ln>
+                        </pic:spPr>
+                      </pic:pic>
+                    </a:graphicData>
+                  </a:graphic>
+                </wp:inline>
+              </w:drawing>
+            </w:r>
+          </w:p>
+        </w:tc>
+        <w:tc>
+          <w:tcPr>
+            <w:tcW w:w="3397" w:type="dxa"/>
+            <w:vAlign w:val="center"/>
+          </w:tcPr>
+          <w:p>
+            <w:pPr>
+              <w:jc w:val="left"/>
+              <w:rPr>
+                <w:rFonts w:hint="eastAsia"/>
+                <w:lang w:val="en-US" w:eastAsia="zh-CN"/>
+              </w:rPr>
+            </w:pPr>
+            <w:r>
+              <w:drawing>
+                <wp:inline distT="0" distB="0" distL="114300" distR="114300">
+                  <wp:extent cx="2019935" cy="612775"/>
+                  <wp:effectExtent l="0" t="0" r="18415" b="15875"/>
+                  <wp:docPr id="13" name="图片 8"/>
+                  <wp:cNvGraphicFramePr>
+                    <a:graphicFrameLocks xmlns:a="http://schemas.openxmlformats.org/drawingml/2006/main" noChangeAspect="1"/>
+                  </wp:cNvGraphicFramePr>
+                  <a:graphic xmlns:a="http://schemas.openxmlformats.org/drawingml/2006/main">
+                    <a:graphicData uri="http://schemas.openxmlformats.org/drawingml/2006/picture">
+                      <pic:pic xmlns:pic="http://schemas.openxmlformats.org/drawingml/2006/picture">
+                        <pic:nvPicPr>
+                          <pic:cNvPr id="13" name="图片 8"/>
+                          <pic:cNvPicPr>
+                            <a:picLocks noChangeAspect="1"/>
+                          </pic:cNvPicPr>
+                        </pic:nvPicPr>
+                        <pic:blipFill>
+                          <a:blip r:embed="rId16"/>
+                          <a:stretch>
+                            <a:fillRect/>
+                          </a:stretch>
+                        </pic:blipFill>
+                        <pic:spPr>
+                          <a:xfrm>
+                            <a:off x="0" y="0"/>
+                            <a:ext cx="2019935" cy="612775"/>
+                          </a:xfrm>
+                          <a:prstGeom prst="rect">
+                            <a:avLst/>
+                          </a:prstGeom>
+                          <a:noFill/>
+                          <a:ln>
+                            <a:noFill/>
+                          </a:ln>
+                        </pic:spPr>
+                      </pic:pic>
+                    </a:graphicData>
+                  </a:graphic>
+                </wp:inline>
+              </w:drawing>
+            </w:r>
+            <w:r>
+              <w:rPr>
+                <w:rFonts w:hint="eastAsia"/>
+                <w:lang w:val="en-US" w:eastAsia="zh-CN"/>
+              </w:rPr>
+              <w:t>1.Rule-based Approach</w:t>
+            </w:r>
+          </w:p>
+          <w:p>
+            <w:pPr>
+              <w:jc w:val="left"/>
+              <w:rPr>
+                <w:rFonts w:hint="eastAsia"/>
+                <w:lang w:val="en-US" w:eastAsia="zh-CN"/>
+              </w:rPr>
+            </w:pPr>
+          </w:p>
+          <w:p>
+            <w:pPr>
+              <w:jc w:val="left"/>
+              <w:rPr>
+                <w:rFonts w:hint="eastAsia"/>
+                <w:lang w:val="en-US" w:eastAsia="zh-CN"/>
+              </w:rPr>
+            </w:pPr>
+            <w:r>
+              <w:rPr>
+                <w:rFonts w:hint="eastAsia"/>
+                <w:lang w:val="en-US" w:eastAsia="zh-CN"/>
+              </w:rPr>
+              <w:t>Develop a set of rules to automatically make an informal sentence more formal where we</w:t>
+            </w:r>
+          </w:p>
+          <w:p>
+            <w:pPr>
+              <w:jc w:val="left"/>
+              <w:rPr>
+                <w:rFonts w:hint="eastAsia"/>
+                <w:lang w:val="en-US" w:eastAsia="zh-CN"/>
+              </w:rPr>
+            </w:pPr>
+            <w:r>
+              <w:rPr>
+                <w:rFonts w:hint="eastAsia"/>
+                <w:lang w:val="en-US" w:eastAsia="zh-CN"/>
+              </w:rPr>
+              <w:t>capitalize first word and proper nouns, remove repeated punctuations, handcraft a list of expansion for contractions etc.</w:t>
+            </w:r>
+          </w:p>
+          <w:p>
+            <w:pPr>
+              <w:jc w:val="left"/>
+              <w:rPr>
+                <w:rFonts w:hint="eastAsia"/>
+                <w:lang w:val="en-US" w:eastAsia="zh-CN"/>
+              </w:rPr>
+            </w:pPr>
+          </w:p>
+          <w:p>
+            <w:pPr>
+              <w:numPr>
+                <w:numId w:val="0"/>
+              </w:numPr>
+              <w:jc w:val="left"/>
+              <w:rPr>
+                <w:rFonts w:hint="eastAsia"/>
+                <w:lang w:val="en-US" w:eastAsia="zh-CN"/>
+              </w:rPr>
+            </w:pPr>
+            <w:r>
+              <w:rPr>
+                <w:rFonts w:hint="eastAsia"/>
+                <w:lang w:val="en-US" w:eastAsia="zh-CN"/>
+              </w:rPr>
+              <w:t>2.Phrase-based Machine Translation</w:t>
+            </w:r>
+          </w:p>
+          <w:p>
+            <w:pPr>
+              <w:numPr>
+                <w:numId w:val="0"/>
+              </w:numPr>
+              <w:jc w:val="left"/>
+              <w:rPr>
+                <w:rFonts w:hint="eastAsia"/>
+                <w:lang w:val="en-US" w:eastAsia="zh-CN"/>
+              </w:rPr>
+            </w:pPr>
+          </w:p>
+          <w:p>
+            <w:pPr>
+              <w:widowControl w:val="0"/>
+              <w:numPr>
+                <w:numId w:val="0"/>
+              </w:numPr>
+              <w:jc w:val="left"/>
+              <w:rPr>
+                <w:rFonts w:hint="default"/>
+                <w:lang w:val="en-US" w:eastAsia="zh-CN"/>
+              </w:rPr>
+            </w:pPr>
+            <w:r>
+              <w:rPr>
+                <w:rFonts w:hint="eastAsia"/>
+                <w:lang w:val="en-US" w:eastAsia="zh-CN"/>
+              </w:rPr>
+              <w:t>U</w:t>
+            </w:r>
+            <w:r>
+              <w:rPr>
+                <w:rFonts w:hint="default"/>
+                <w:lang w:val="en-US" w:eastAsia="zh-CN"/>
+              </w:rPr>
+              <w:t>se a combination of training regimes to develop</w:t>
+            </w:r>
+            <w:r>
+              <w:rPr>
+                <w:rFonts w:hint="eastAsia"/>
+                <w:lang w:val="en-US" w:eastAsia="zh-CN"/>
+              </w:rPr>
+              <w:t xml:space="preserve"> </w:t>
+            </w:r>
+            <w:r>
+              <w:rPr>
+                <w:rFonts w:hint="default"/>
+                <w:lang w:val="en-US" w:eastAsia="zh-CN"/>
+              </w:rPr>
+              <w:t xml:space="preserve">our model.  </w:t>
+            </w:r>
+            <w:r>
+              <w:rPr>
+                <w:rFonts w:hint="eastAsia"/>
+                <w:lang w:val="en-US" w:eastAsia="zh-CN"/>
+              </w:rPr>
+              <w:t>T</w:t>
+            </w:r>
+            <w:r>
+              <w:rPr>
+                <w:rFonts w:hint="default"/>
+                <w:lang w:val="en-US" w:eastAsia="zh-CN"/>
+              </w:rPr>
+              <w:t>rain on the output of the rule</w:t>
+            </w:r>
+            <w:r>
+              <w:rPr>
+                <w:rFonts w:hint="eastAsia"/>
+                <w:lang w:val="en-US" w:eastAsia="zh-CN"/>
+              </w:rPr>
+              <w:t xml:space="preserve"> </w:t>
+            </w:r>
+            <w:r>
+              <w:rPr>
+                <w:rFonts w:hint="default"/>
+                <w:lang w:val="en-US" w:eastAsia="zh-CN"/>
+              </w:rPr>
+              <w:t>based approach when applied to GYAFC. This is</w:t>
+            </w:r>
+            <w:r>
+              <w:rPr>
+                <w:rFonts w:hint="eastAsia"/>
+                <w:lang w:val="en-US" w:eastAsia="zh-CN"/>
+              </w:rPr>
+              <w:t xml:space="preserve"> </w:t>
+            </w:r>
+            <w:r>
+              <w:rPr>
+                <w:rFonts w:hint="default"/>
+                <w:lang w:val="en-US" w:eastAsia="zh-CN"/>
+              </w:rPr>
+              <w:t>meant to force the PBMT model to learn generalizations outside the rules.</w:t>
+            </w:r>
+          </w:p>
+          <w:p>
+            <w:pPr>
+              <w:widowControl w:val="0"/>
+              <w:numPr>
+                <w:numId w:val="0"/>
+              </w:numPr>
+              <w:jc w:val="left"/>
+              <w:rPr>
+                <w:rFonts w:hint="default"/>
+                <w:lang w:val="en-US" w:eastAsia="zh-CN"/>
+              </w:rPr>
+            </w:pPr>
+          </w:p>
+          <w:p>
+            <w:pPr>
+              <w:widowControl w:val="0"/>
+              <w:numPr>
+                <w:numId w:val="0"/>
+              </w:numPr>
+              <w:jc w:val="left"/>
+              <w:rPr>
+                <w:rFonts w:hint="eastAsia"/>
+                <w:lang w:val="en-US" w:eastAsia="zh-CN"/>
+              </w:rPr>
+            </w:pPr>
+            <w:r>
+              <w:rPr>
+                <w:rFonts w:hint="eastAsia"/>
+                <w:lang w:val="en-US" w:eastAsia="zh-CN"/>
+              </w:rPr>
+              <w:t>3.Neural Machine Translation</w:t>
+            </w:r>
+          </w:p>
+          <w:p>
+            <w:pPr>
+              <w:widowControl w:val="0"/>
+              <w:numPr>
+                <w:numId w:val="0"/>
+              </w:numPr>
+              <w:jc w:val="left"/>
+              <w:rPr>
+                <w:rFonts w:hint="default"/>
+                <w:lang w:val="en-US" w:eastAsia="zh-CN"/>
+              </w:rPr>
+            </w:pPr>
+            <w:r>
+              <w:rPr>
+                <w:rFonts w:hint="eastAsia"/>
+                <w:lang w:val="en-US" w:eastAsia="zh-CN"/>
+              </w:rPr>
+              <w:t>Experiment with three NMT models</w:t>
+            </w:r>
+          </w:p>
+          <w:p>
+            <w:pPr>
+              <w:jc w:val="left"/>
+              <w:rPr>
+                <w:rFonts w:hint="default"/>
+                <w:lang w:val="en-US" w:eastAsia="zh-CN"/>
+              </w:rPr>
+            </w:pPr>
+          </w:p>
+          <w:p>
+            <w:pPr>
+              <w:jc w:val="left"/>
+              <w:rPr>
+                <w:rFonts w:hint="eastAsia"/>
+                <w:lang w:val="en-US" w:eastAsia="zh-CN"/>
+              </w:rPr>
+            </w:pPr>
+            <w:r>
+              <w:rPr>
+                <w:rFonts w:hint="default"/>
+                <w:lang w:val="en-US" w:eastAsia="zh-CN"/>
+              </w:rPr>
+              <w:t>NMT baseline: Our baseline model is a bidirectional LSTM</w:t>
+            </w:r>
+            <w:r>
+              <w:rPr>
+                <w:rFonts w:hint="eastAsia"/>
+                <w:lang w:val="en-US" w:eastAsia="zh-CN"/>
+              </w:rPr>
+              <w:t xml:space="preserve"> </w:t>
+            </w:r>
+            <w:r>
+              <w:rPr>
+                <w:rFonts w:hint="default"/>
+                <w:lang w:val="en-US" w:eastAsia="zh-CN"/>
+              </w:rPr>
+              <w:t>encoder-decoder model with attention</w:t>
+            </w:r>
+            <w:r>
+              <w:rPr>
+                <w:rFonts w:hint="eastAsia"/>
+                <w:lang w:val="en-US" w:eastAsia="zh-CN"/>
+              </w:rPr>
+              <w:t>.</w:t>
+            </w:r>
+          </w:p>
+          <w:p>
+            <w:pPr>
+              <w:jc w:val="left"/>
+              <w:rPr>
+                <w:rFonts w:hint="eastAsia"/>
+                <w:lang w:val="en-US" w:eastAsia="zh-CN"/>
+              </w:rPr>
+            </w:pPr>
+          </w:p>
+          <w:p>
+            <w:pPr>
+              <w:jc w:val="left"/>
+              <w:rPr>
+                <w:rFonts w:hint="default"/>
+                <w:lang w:val="en-US" w:eastAsia="zh-CN"/>
+              </w:rPr>
+            </w:pPr>
+            <w:r>
+              <w:rPr>
+                <w:rFonts w:hint="default"/>
+                <w:lang w:val="en-US" w:eastAsia="zh-CN"/>
+              </w:rPr>
+              <w:t>NMT Copy: Jhamtani et al., (2017) introduce a copy-enriched NMT model for style</w:t>
+            </w:r>
+            <w:r>
+              <w:rPr>
+                <w:rFonts w:hint="eastAsia"/>
+                <w:lang w:val="en-US" w:eastAsia="zh-CN"/>
+              </w:rPr>
+              <w:t xml:space="preserve"> </w:t>
+            </w:r>
+            <w:r>
+              <w:rPr>
+                <w:rFonts w:hint="default"/>
+                <w:lang w:val="en-US" w:eastAsia="zh-CN"/>
+              </w:rPr>
+              <w:t>transfer to better handle stretches of text which</w:t>
+            </w:r>
+          </w:p>
+          <w:p>
+            <w:pPr>
+              <w:jc w:val="left"/>
+              <w:rPr>
+                <w:rFonts w:hint="default"/>
+                <w:lang w:val="en-US" w:eastAsia="zh-CN"/>
+              </w:rPr>
+            </w:pPr>
+            <w:r>
+              <w:rPr>
+                <w:rFonts w:hint="default"/>
+                <w:lang w:val="en-US" w:eastAsia="zh-CN"/>
+              </w:rPr>
+              <w:t>should not be changed. We incorporate this</w:t>
+            </w:r>
+            <w:r>
+              <w:rPr>
+                <w:rFonts w:hint="eastAsia"/>
+                <w:lang w:val="en-US" w:eastAsia="zh-CN"/>
+              </w:rPr>
+              <w:t xml:space="preserve"> </w:t>
+            </w:r>
+            <w:r>
+              <w:rPr>
+                <w:rFonts w:hint="default"/>
+                <w:lang w:val="en-US" w:eastAsia="zh-CN"/>
+              </w:rPr>
+              <w:t>mechanism into our NMT Baseline.</w:t>
+            </w:r>
+          </w:p>
+          <w:p>
+            <w:pPr>
+              <w:jc w:val="left"/>
+              <w:rPr>
+                <w:rFonts w:hint="default"/>
+                <w:lang w:val="en-US" w:eastAsia="zh-CN"/>
+              </w:rPr>
+            </w:pPr>
+          </w:p>
+          <w:p>
+            <w:pPr>
+              <w:jc w:val="left"/>
+              <w:rPr>
+                <w:rFonts w:hint="default"/>
+                <w:lang w:val="en-US" w:eastAsia="zh-CN"/>
+              </w:rPr>
+            </w:pPr>
+            <w:r>
+              <w:rPr>
+                <w:rFonts w:hint="default"/>
+                <w:lang w:val="en-US" w:eastAsia="zh-CN"/>
+              </w:rPr>
+              <w:t>NMT Combined:We augment the</w:t>
+            </w:r>
+          </w:p>
+          <w:p>
+            <w:pPr>
+              <w:jc w:val="left"/>
+              <w:rPr>
+                <w:rFonts w:hint="default"/>
+                <w:lang w:val="en-US" w:eastAsia="zh-CN"/>
+              </w:rPr>
+            </w:pPr>
+            <w:r>
+              <w:rPr>
+                <w:rFonts w:hint="default"/>
+                <w:lang w:val="en-US" w:eastAsia="zh-CN"/>
+              </w:rPr>
+              <w:t>data used to train NMT Copy via two techniques:</w:t>
+            </w:r>
+          </w:p>
+          <w:p>
+            <w:pPr>
+              <w:jc w:val="left"/>
+              <w:rPr>
+                <w:rFonts w:hint="default"/>
+                <w:lang w:val="en-US" w:eastAsia="zh-CN"/>
+              </w:rPr>
+            </w:pPr>
+            <w:r>
+              <w:rPr>
+                <w:rFonts w:hint="default"/>
+                <w:lang w:val="en-US" w:eastAsia="zh-CN"/>
+              </w:rPr>
+              <w:t>1) we run the PBMT model on additional source</w:t>
+            </w:r>
+            <w:r>
+              <w:rPr>
+                <w:rFonts w:hint="eastAsia"/>
+                <w:lang w:val="en-US" w:eastAsia="zh-CN"/>
+              </w:rPr>
+              <w:t xml:space="preserve"> </w:t>
+            </w:r>
+            <w:r>
+              <w:rPr>
+                <w:rFonts w:hint="default"/>
+                <w:lang w:val="en-US" w:eastAsia="zh-CN"/>
+              </w:rPr>
+              <w:t>data, and 2) we use back-translation (Sennrich</w:t>
+            </w:r>
+            <w:r>
+              <w:rPr>
+                <w:rFonts w:hint="eastAsia"/>
+                <w:lang w:val="en-US" w:eastAsia="zh-CN"/>
+              </w:rPr>
+              <w:t xml:space="preserve"> </w:t>
+            </w:r>
+            <w:r>
+              <w:rPr>
+                <w:rFonts w:hint="default"/>
+                <w:lang w:val="en-US" w:eastAsia="zh-CN"/>
+              </w:rPr>
+              <w:t>et al., 2016c) of the PBMT model to translate the</w:t>
+            </w:r>
+            <w:r>
+              <w:rPr>
+                <w:rFonts w:hint="eastAsia"/>
+                <w:lang w:val="en-US" w:eastAsia="zh-CN"/>
+              </w:rPr>
+              <w:t xml:space="preserve"> </w:t>
+            </w:r>
+            <w:r>
+              <w:rPr>
+                <w:rFonts w:hint="default"/>
+                <w:lang w:val="en-US" w:eastAsia="zh-CN"/>
+              </w:rPr>
+              <w:t>large number of in-domain target style sentences</w:t>
+            </w:r>
+          </w:p>
+          <w:p>
+            <w:pPr>
+              <w:jc w:val="left"/>
+              <w:rPr>
+                <w:rFonts w:hint="default"/>
+                <w:lang w:val="en-US" w:eastAsia="zh-CN"/>
+              </w:rPr>
+            </w:pPr>
+            <w:r>
+              <w:rPr>
+                <w:rFonts w:hint="default"/>
+                <w:lang w:val="en-US" w:eastAsia="zh-CN"/>
+              </w:rPr>
+              <w:t>from GYAFC.</w:t>
+            </w:r>
+          </w:p>
+        </w:tc>
+        <w:tc>
+          <w:tcPr>
+            <w:tcW w:w="2939" w:type="dxa"/>
+            <w:vAlign w:val="center"/>
+          </w:tcPr>
+          <w:p>
+            <w:pPr>
+              <w:jc w:val="left"/>
+              <w:rPr>
+                <w:rFonts w:hint="eastAsia"/>
+                <w:lang w:eastAsia="zh-CN"/>
+              </w:rPr>
+            </w:pPr>
+            <w:r>
+              <w:rPr>
+                <w:rFonts w:hint="eastAsia"/>
+              </w:rPr>
+              <w:t>Human-based Evaluation</w:t>
+            </w:r>
+            <w:r>
+              <w:rPr>
+                <w:rFonts w:hint="eastAsia"/>
+                <w:lang w:eastAsia="zh-CN"/>
+              </w:rPr>
+              <w:t>：</w:t>
+            </w:r>
+          </w:p>
+          <w:p>
+            <w:pPr>
+              <w:jc w:val="left"/>
+              <w:rPr>
+                <w:rFonts w:hint="eastAsia"/>
+                <w:lang w:eastAsia="zh-CN"/>
+              </w:rPr>
+            </w:pPr>
+          </w:p>
+          <w:p>
+            <w:pPr>
+              <w:jc w:val="left"/>
+              <w:rPr>
+                <w:rFonts w:hint="eastAsia"/>
+                <w:lang w:val="en-US" w:eastAsia="zh-CN"/>
+              </w:rPr>
+            </w:pPr>
+            <w:r>
+              <w:rPr>
+                <w:rFonts w:hint="eastAsia"/>
+                <w:lang w:eastAsia="zh-CN"/>
+              </w:rPr>
+              <w:t>Formality</w:t>
+            </w:r>
+            <w:r>
+              <w:rPr>
+                <w:rFonts w:hint="eastAsia"/>
+                <w:lang w:val="en-US" w:eastAsia="zh-CN"/>
+              </w:rPr>
+              <w:t>,f</w:t>
+            </w:r>
+            <w:r>
+              <w:rPr>
+                <w:rFonts w:hint="eastAsia"/>
+                <w:lang w:eastAsia="zh-CN"/>
+              </w:rPr>
+              <w:t>luency</w:t>
+            </w:r>
+            <w:r>
+              <w:rPr>
+                <w:rFonts w:hint="eastAsia"/>
+                <w:lang w:val="en-US" w:eastAsia="zh-CN"/>
+              </w:rPr>
+              <w:t>,meaning preservation,overall Ranking</w:t>
+            </w:r>
+          </w:p>
+          <w:p>
+            <w:pPr>
+              <w:jc w:val="left"/>
+              <w:rPr>
+                <w:rFonts w:hint="eastAsia"/>
+                <w:lang w:val="en-US" w:eastAsia="zh-CN"/>
+              </w:rPr>
+            </w:pPr>
+          </w:p>
+          <w:p>
+            <w:pPr>
+              <w:jc w:val="left"/>
+              <w:rPr>
+                <w:rFonts w:hint="eastAsia"/>
+                <w:lang w:val="en-US" w:eastAsia="zh-CN"/>
+              </w:rPr>
+            </w:pPr>
+          </w:p>
+          <w:p>
+            <w:pPr>
+              <w:jc w:val="left"/>
+              <w:rPr>
+                <w:rFonts w:hint="eastAsia"/>
+                <w:lang w:val="en-US" w:eastAsia="zh-CN"/>
+              </w:rPr>
+            </w:pPr>
+          </w:p>
+          <w:p>
+            <w:pPr>
+              <w:jc w:val="left"/>
+              <w:rPr>
+                <w:rFonts w:hint="eastAsia"/>
+                <w:lang w:val="en-US" w:eastAsia="zh-CN"/>
+              </w:rPr>
+            </w:pPr>
+            <w:r>
+              <w:rPr>
+                <w:rFonts w:hint="default"/>
+                <w:lang w:val="en-US" w:eastAsia="zh-CN"/>
+              </w:rPr>
+              <w:t>Automatic Metrics</w:t>
+            </w:r>
+            <w:r>
+              <w:rPr>
+                <w:rFonts w:hint="eastAsia"/>
+                <w:lang w:val="en-US" w:eastAsia="zh-CN"/>
+              </w:rPr>
+              <w:t>:</w:t>
+            </w:r>
+          </w:p>
+          <w:p>
+            <w:pPr>
+              <w:jc w:val="left"/>
+              <w:rPr>
+                <w:rFonts w:hint="eastAsia"/>
+                <w:lang w:val="en-US" w:eastAsia="zh-CN"/>
+              </w:rPr>
+            </w:pPr>
+          </w:p>
+          <w:p>
+            <w:pPr>
+              <w:jc w:val="left"/>
+              <w:rPr>
+                <w:rFonts w:hint="eastAsia"/>
+                <w:lang w:val="en-US" w:eastAsia="zh-CN"/>
+              </w:rPr>
+            </w:pPr>
+            <w:r>
+              <w:rPr>
+                <w:rFonts w:hint="eastAsia"/>
+                <w:lang w:eastAsia="zh-CN"/>
+              </w:rPr>
+              <w:t>Formality</w:t>
+            </w:r>
+            <w:r>
+              <w:rPr>
+                <w:rFonts w:hint="eastAsia"/>
+                <w:lang w:val="en-US" w:eastAsia="zh-CN"/>
+              </w:rPr>
+              <w:t>,f</w:t>
+            </w:r>
+            <w:r>
+              <w:rPr>
+                <w:rFonts w:hint="eastAsia"/>
+                <w:lang w:eastAsia="zh-CN"/>
+              </w:rPr>
+              <w:t>luency</w:t>
+            </w:r>
+            <w:r>
+              <w:rPr>
+                <w:rFonts w:hint="eastAsia"/>
+                <w:lang w:val="en-US" w:eastAsia="zh-CN"/>
+              </w:rPr>
+              <w:t>,meaning preservation,overall Ranking</w:t>
+            </w:r>
+          </w:p>
+          <w:p>
+            <w:pPr>
+              <w:jc w:val="left"/>
+              <w:rPr>
+                <w:rFonts w:hint="default"/>
+                <w:lang w:val="en-US" w:eastAsia="zh-CN"/>
+              </w:rPr>
+            </w:pPr>
+          </w:p>
+          <w:p>
+            <w:pPr>
+              <w:jc w:val="left"/>
+            </w:pPr>
+            <w:r>
+              <w:drawing>
+                <wp:inline distT="0" distB="0" distL="114300" distR="114300">
+                  <wp:extent cx="1725295" cy="398780"/>
+                  <wp:effectExtent l="0" t="0" r="8255" b="1270"/>
+                  <wp:docPr id="16" name="图片 11"/>
+                  <wp:cNvGraphicFramePr>
+                    <a:graphicFrameLocks xmlns:a="http://schemas.openxmlformats.org/drawingml/2006/main" noChangeAspect="1"/>
+                  </wp:cNvGraphicFramePr>
+                  <a:graphic xmlns:a="http://schemas.openxmlformats.org/drawingml/2006/main">
+                    <a:graphicData uri="http://schemas.openxmlformats.org/drawingml/2006/picture">
+                      <pic:pic xmlns:pic="http://schemas.openxmlformats.org/drawingml/2006/picture">
+                        <pic:nvPicPr>
+                          <pic:cNvPr id="16" name="图片 11"/>
+                          <pic:cNvPicPr>
+                            <a:picLocks noChangeAspect="1"/>
+                          </pic:cNvPicPr>
+                        </pic:nvPicPr>
+                        <pic:blipFill>
+                          <a:blip r:embed="rId17"/>
+                          <a:stretch>
+                            <a:fillRect/>
+                          </a:stretch>
+                        </pic:blipFill>
+                        <pic:spPr>
+                          <a:xfrm>
+                            <a:off x="0" y="0"/>
+                            <a:ext cx="1725295" cy="398780"/>
+                          </a:xfrm>
+                          <a:prstGeom prst="rect">
+                            <a:avLst/>
+                          </a:prstGeom>
+                          <a:noFill/>
+                          <a:ln>
+                            <a:noFill/>
+                          </a:ln>
+                        </pic:spPr>
+                      </pic:pic>
+                    </a:graphicData>
+                  </a:graphic>
+                </wp:inline>
+              </w:drawing>
+            </w:r>
+          </w:p>
+          <w:p>
+            <w:pPr>
+              <w:jc w:val="left"/>
+              <w:rPr>
+                <w:rFonts w:hint="default"/>
+                <w:lang w:val="en-US" w:eastAsia="zh-CN"/>
+              </w:rPr>
+            </w:pPr>
+            <w:bookmarkStart w:id="0" w:name="_GoBack"/>
+            <w:bookmarkEnd w:id="0"/>
+            <w:r>
+              <w:drawing>
+                <wp:inline distT="0" distB="0" distL="114300" distR="114300">
+                  <wp:extent cx="1725930" cy="564515"/>
+                  <wp:effectExtent l="0" t="0" r="7620" b="6985"/>
+                  <wp:docPr id="17" name="图片 12"/>
+                  <wp:cNvGraphicFramePr>
+                    <a:graphicFrameLocks xmlns:a="http://schemas.openxmlformats.org/drawingml/2006/main" noChangeAspect="1"/>
+                  </wp:cNvGraphicFramePr>
+                  <a:graphic xmlns:a="http://schemas.openxmlformats.org/drawingml/2006/main">
+                    <a:graphicData uri="http://schemas.openxmlformats.org/drawingml/2006/picture">
+                      <pic:pic xmlns:pic="http://schemas.openxmlformats.org/drawingml/2006/picture">
+                        <pic:nvPicPr>
+                          <pic:cNvPr id="17" name="图片 12"/>
+                          <pic:cNvPicPr>
+                            <a:picLocks noChangeAspect="1"/>
+                          </pic:cNvPicPr>
+                        </pic:nvPicPr>
+                        <pic:blipFill>
+                          <a:blip r:embed="rId18"/>
+                          <a:stretch>
+                            <a:fillRect/>
+                          </a:stretch>
+                        </pic:blipFill>
+                        <pic:spPr>
+                          <a:xfrm>
+                            <a:off x="0" y="0"/>
+                            <a:ext cx="1725930" cy="564515"/>
+                          </a:xfrm>
+                          <a:prstGeom prst="rect">
+                            <a:avLst/>
+                          </a:prstGeom>
+                          <a:noFill/>
+                          <a:ln>
+                            <a:noFill/>
+                          </a:ln>
+                        </pic:spPr>
+                      </pic:pic>
+                    </a:graphicData>
+                  </a:graphic>
+                </wp:inline>
+              </w:drawing>
+            </w:r>
+          </w:p>
+        </w:tc>
+      </w:tr>
+      <w:tr>
+        <w:tblPrEx>
+          <w:tblBorders>
+            <w:top w:val="single" w:color="auto" w:sz="4" w:space="0"/>
+            <w:left w:val="single" w:color="auto" w:sz="4" w:space="0"/>
+            <w:bottom w:val="single" w:color="auto" w:sz="4" w:space="0"/>
+            <w:right w:val="single" w:color="auto" w:sz="4" w:space="0"/>
+            <w:insideH w:val="single" w:color="auto" w:sz="4" w:space="0"/>
+            <w:insideV w:val="single" w:color="auto" w:sz="4" w:space="0"/>
+          </w:tblBorders>
+          <w:tblCellMar>
+            <w:top w:w="0" w:type="dxa"/>
+            <w:left w:w="108" w:type="dxa"/>
+            <w:bottom w:w="0" w:type="dxa"/>
+            <w:right w:w="108" w:type="dxa"/>
+          </w:tblCellMar>
+        </w:tblPrEx>
+        <w:tc>
+          <w:tcPr>
+            <w:tcW w:w="2745" w:type="dxa"/>
+            <w:vAlign w:val="center"/>
+          </w:tcPr>
+          <w:p>
+            <w:pPr>
+              <w:jc w:val="left"/>
+              <w:rPr>
+                <w:rFonts w:hint="default" w:eastAsia="宋体" w:cs="宋体" w:asciiTheme="minorAscii" w:hAnsiTheme="minorAscii"/>
+                <w:kern w:val="0"/>
+                <w:sz w:val="18"/>
+                <w:szCs w:val="18"/>
+                <w:lang w:val="en-US" w:eastAsia="zh-CN" w:bidi="ar"/>
+              </w:rPr>
+            </w:pPr>
+          </w:p>
+        </w:tc>
+        <w:tc>
+          <w:tcPr>
+            <w:tcW w:w="2562" w:type="dxa"/>
+            <w:vAlign w:val="center"/>
+          </w:tcPr>
+          <w:p>
+            <w:pPr>
+              <w:widowControl w:val="0"/>
+              <w:numPr>
+                <w:ilvl w:val="0"/>
+                <w:numId w:val="0"/>
+              </w:numPr>
+              <w:jc w:val="left"/>
+            </w:pPr>
+          </w:p>
+        </w:tc>
+        <w:tc>
+          <w:tcPr>
+            <w:tcW w:w="3397" w:type="dxa"/>
+            <w:vAlign w:val="center"/>
+          </w:tcPr>
+          <w:p>
+            <w:pPr>
+              <w:jc w:val="left"/>
+              <w:rPr>
+                <w:rFonts w:hint="eastAsia"/>
+                <w:sz w:val="18"/>
+                <w:szCs w:val="18"/>
+                <w:vertAlign w:val="baseline"/>
+                <w:lang w:val="en-US" w:eastAsia="zh-CN"/>
+              </w:rPr>
+            </w:pPr>
+          </w:p>
+        </w:tc>
+        <w:tc>
+          <w:tcPr>
+            <w:tcW w:w="2939" w:type="dxa"/>
+            <w:vAlign w:val="center"/>
+          </w:tcPr>
+          <w:p>
+            <w:pPr>
+              <w:jc w:val="left"/>
+            </w:pPr>
+          </w:p>
+        </w:tc>
+      </w:tr>
+      <w:tr>
+        <w:tblPrEx>
+          <w:tblBorders>
+            <w:top w:val="single" w:color="auto" w:sz="4" w:space="0"/>
+            <w:left w:val="single" w:color="auto" w:sz="4" w:space="0"/>
+            <w:bottom w:val="single" w:color="auto" w:sz="4" w:space="0"/>
+            <w:right w:val="single" w:color="auto" w:sz="4" w:space="0"/>
+            <w:insideH w:val="single" w:color="auto" w:sz="4" w:space="0"/>
+            <w:insideV w:val="single" w:color="auto" w:sz="4" w:space="0"/>
+          </w:tblBorders>
+          <w:tblCellMar>
+            <w:top w:w="0" w:type="dxa"/>
+            <w:left w:w="108" w:type="dxa"/>
+            <w:bottom w:w="0" w:type="dxa"/>
+            <w:right w:w="108" w:type="dxa"/>
+          </w:tblCellMar>
+        </w:tblPrEx>
+        <w:tc>
+          <w:tcPr>
+            <w:tcW w:w="2745" w:type="dxa"/>
+            <w:vAlign w:val="center"/>
+          </w:tcPr>
+          <w:p>
+            <w:pPr>
+              <w:jc w:val="left"/>
+              <w:rPr>
+                <w:rFonts w:hint="default" w:eastAsia="宋体" w:cs="宋体" w:asciiTheme="minorAscii" w:hAnsiTheme="minorAscii"/>
+                <w:kern w:val="0"/>
+                <w:sz w:val="18"/>
+                <w:szCs w:val="18"/>
+                <w:lang w:val="en-US" w:eastAsia="zh-CN" w:bidi="ar"/>
+              </w:rPr>
+            </w:pPr>
+          </w:p>
+        </w:tc>
+        <w:tc>
+          <w:tcPr>
+            <w:tcW w:w="2562" w:type="dxa"/>
+            <w:vAlign w:val="center"/>
+          </w:tcPr>
+          <w:p>
+            <w:pPr>
+              <w:widowControl w:val="0"/>
+              <w:numPr>
+                <w:ilvl w:val="0"/>
+                <w:numId w:val="0"/>
+              </w:numPr>
+              <w:jc w:val="left"/>
+            </w:pPr>
+          </w:p>
+        </w:tc>
+        <w:tc>
+          <w:tcPr>
+            <w:tcW w:w="3397" w:type="dxa"/>
+            <w:vAlign w:val="center"/>
+          </w:tcPr>
+          <w:p>
+            <w:pPr>
+              <w:jc w:val="left"/>
+              <w:rPr>
+                <w:rFonts w:hint="eastAsia"/>
+                <w:sz w:val="18"/>
+                <w:szCs w:val="18"/>
+                <w:vertAlign w:val="baseline"/>
+                <w:lang w:val="en-US" w:eastAsia="zh-CN"/>
+              </w:rPr>
+            </w:pPr>
+          </w:p>
+        </w:tc>
+        <w:tc>
+          <w:tcPr>
+            <w:tcW w:w="2939" w:type="dxa"/>
+            <w:vAlign w:val="center"/>
+          </w:tcPr>
+          <w:p>
+            <w:pPr>
+              <w:jc w:val="left"/>
+            </w:pPr>
           </w:p>
         </w:tc>
       </w:tr>

</xml_diff>

<commit_message>
Upload the final file
</commit_message>
<xml_diff>
--- a/Reference/reference.docx
+++ b/Reference/reference.docx
@@ -93,7 +93,7 @@
       </w:r>
       <w:r>
         <w:rPr>
-          <w:rStyle w:val="5"/>
+          <w:rStyle w:val="8"/>
           <w:rFonts w:hint="default"/>
           <w:lang w:val="en-US" w:eastAsia="zh-CN"/>
         </w:rPr>
@@ -166,7 +166,7 @@
     </w:p>
     <w:tbl>
       <w:tblPr>
-        <w:tblStyle w:val="3"/>
+        <w:tblStyle w:val="6"/>
         <w:tblW w:w="11643" w:type="dxa"/>
         <w:tblInd w:w="-1504" w:type="dxa"/>
         <w:tblBorders>
@@ -201,6 +201,99 @@
             <w:insideH w:val="single" w:color="auto" w:sz="4" w:space="0"/>
             <w:insideV w:val="single" w:color="auto" w:sz="4" w:space="0"/>
           </w:tblBorders>
+          <w:tblCellMar>
+            <w:top w:w="0" w:type="dxa"/>
+            <w:left w:w="108" w:type="dxa"/>
+            <w:bottom w:w="0" w:type="dxa"/>
+            <w:right w:w="108" w:type="dxa"/>
+          </w:tblCellMar>
+        </w:tblPrEx>
+        <w:tc>
+          <w:tcPr>
+            <w:tcW w:w="2745" w:type="dxa"/>
+            <w:vAlign w:val="center"/>
+          </w:tcPr>
+          <w:p>
+            <w:pPr>
+              <w:jc w:val="center"/>
+              <w:rPr>
+                <w:rFonts w:hint="eastAsia"/>
+                <w:vertAlign w:val="baseline"/>
+                <w:lang w:val="en-US" w:eastAsia="zh-CN"/>
+              </w:rPr>
+            </w:pPr>
+            <w:r>
+              <w:rPr>
+                <w:rFonts w:hint="eastAsia"/>
+                <w:vertAlign w:val="baseline"/>
+                <w:lang w:val="en-US" w:eastAsia="zh-CN"/>
+              </w:rPr>
+              <w:t>Style transfer</w:t>
+            </w:r>
+          </w:p>
+        </w:tc>
+        <w:tc>
+          <w:tcPr>
+            <w:tcW w:w="2562" w:type="dxa"/>
+            <w:vAlign w:val="center"/>
+          </w:tcPr>
+          <w:p>
+            <w:pPr>
+              <w:jc w:val="center"/>
+              <w:rPr>
+                <w:rFonts w:hint="default"/>
+                <w:vertAlign w:val="baseline"/>
+              </w:rPr>
+            </w:pPr>
+          </w:p>
+        </w:tc>
+        <w:tc>
+          <w:tcPr>
+            <w:tcW w:w="3397" w:type="dxa"/>
+            <w:vAlign w:val="center"/>
+          </w:tcPr>
+          <w:p>
+            <w:pPr>
+              <w:jc w:val="center"/>
+              <w:rPr>
+                <w:rFonts w:hint="default"/>
+                <w:vertAlign w:val="baseline"/>
+              </w:rPr>
+            </w:pPr>
+          </w:p>
+        </w:tc>
+        <w:tc>
+          <w:tcPr>
+            <w:tcW w:w="2939" w:type="dxa"/>
+            <w:vAlign w:val="center"/>
+          </w:tcPr>
+          <w:p>
+            <w:pPr>
+              <w:jc w:val="center"/>
+              <w:rPr>
+                <w:rFonts w:hint="default"/>
+                <w:vertAlign w:val="baseline"/>
+              </w:rPr>
+            </w:pPr>
+          </w:p>
+        </w:tc>
+      </w:tr>
+      <w:tr>
+        <w:tblPrEx>
+          <w:tblBorders>
+            <w:top w:val="single" w:color="auto" w:sz="4" w:space="0"/>
+            <w:left w:val="single" w:color="auto" w:sz="4" w:space="0"/>
+            <w:bottom w:val="single" w:color="auto" w:sz="4" w:space="0"/>
+            <w:right w:val="single" w:color="auto" w:sz="4" w:space="0"/>
+            <w:insideH w:val="single" w:color="auto" w:sz="4" w:space="0"/>
+            <w:insideV w:val="single" w:color="auto" w:sz="4" w:space="0"/>
+          </w:tblBorders>
+          <w:tblCellMar>
+            <w:top w:w="0" w:type="dxa"/>
+            <w:left w:w="108" w:type="dxa"/>
+            <w:bottom w:w="0" w:type="dxa"/>
+            <w:right w:w="108" w:type="dxa"/>
+          </w:tblCellMar>
         </w:tblPrEx>
         <w:tc>
           <w:tcPr>
@@ -1676,6 +1769,7 @@
           <w:p>
             <w:pPr>
               <w:numPr>
+                <w:ilvl w:val="0"/>
                 <w:numId w:val="0"/>
               </w:numPr>
               <w:ind w:leftChars="0"/>
@@ -1693,6 +1787,7 @@
             <w:pPr>
               <w:widowControl w:val="0"/>
               <w:numPr>
+                <w:ilvl w:val="0"/>
                 <w:numId w:val="0"/>
               </w:numPr>
               <w:jc w:val="left"/>
@@ -2518,6 +2613,7 @@
           <w:p>
             <w:pPr>
               <w:numPr>
+                <w:ilvl w:val="0"/>
                 <w:numId w:val="0"/>
               </w:numPr>
               <w:jc w:val="left"/>
@@ -2537,6 +2633,7 @@
           <w:p>
             <w:pPr>
               <w:numPr>
+                <w:ilvl w:val="0"/>
                 <w:numId w:val="0"/>
               </w:numPr>
               <w:jc w:val="left"/>
@@ -2550,6 +2647,7 @@
             <w:pPr>
               <w:widowControl w:val="0"/>
               <w:numPr>
+                <w:ilvl w:val="0"/>
                 <w:numId w:val="0"/>
               </w:numPr>
               <w:jc w:val="left"/>
@@ -2633,6 +2731,7 @@
             <w:pPr>
               <w:widowControl w:val="0"/>
               <w:numPr>
+                <w:ilvl w:val="0"/>
                 <w:numId w:val="0"/>
               </w:numPr>
               <w:jc w:val="left"/>
@@ -2646,6 +2745,7 @@
             <w:pPr>
               <w:widowControl w:val="0"/>
               <w:numPr>
+                <w:ilvl w:val="0"/>
                 <w:numId w:val="0"/>
               </w:numPr>
               <w:jc w:val="left"/>
@@ -2666,6 +2766,7 @@
             <w:pPr>
               <w:widowControl w:val="0"/>
               <w:numPr>
+                <w:ilvl w:val="0"/>
                 <w:numId w:val="0"/>
               </w:numPr>
               <w:jc w:val="left"/>
@@ -3147,8 +3248,6 @@
                 <w:lang w:val="en-US" w:eastAsia="zh-CN"/>
               </w:rPr>
             </w:pPr>
-            <w:bookmarkStart w:id="0" w:name="_GoBack"/>
-            <w:bookmarkEnd w:id="0"/>
             <w:r>
               <w:drawing>
                 <wp:inline distT="0" distB="0" distL="114300" distR="114300">
@@ -3228,6 +3327,16 @@
                 <w:lang w:val="en-US" w:eastAsia="zh-CN" w:bidi="ar"/>
               </w:rPr>
             </w:pPr>
+            <w:r>
+              <w:rPr>
+                <w:rFonts w:hint="default" w:eastAsia="宋体" w:cs="宋体" w:asciiTheme="minorAscii" w:hAnsiTheme="minorAscii"/>
+                <w:kern w:val="0"/>
+                <w:sz w:val="18"/>
+                <w:szCs w:val="18"/>
+                <w:lang w:val="en-US" w:eastAsia="zh-CN" w:bidi="ar"/>
+              </w:rPr>
+              <w:t>MULTIPLE-ATTRIBUTE TEXT STYLE TRANSFER</w:t>
+            </w:r>
           </w:p>
         </w:tc>
         <w:tc>
@@ -3243,7 +3352,254 @@
                 <w:numId w:val="0"/>
               </w:numPr>
               <w:jc w:val="left"/>
-            </w:pPr>
+              <w:rPr>
+                <w:rFonts w:hint="eastAsia"/>
+                <w:b/>
+                <w:bCs/>
+              </w:rPr>
+            </w:pPr>
+            <w:r>
+              <w:rPr>
+                <w:rFonts w:hint="eastAsia"/>
+                <w:b/>
+                <w:bCs/>
+              </w:rPr>
+              <w:t>Yelp Reviews</w:t>
+            </w:r>
+          </w:p>
+          <w:p>
+            <w:pPr>
+              <w:widowControl w:val="0"/>
+              <w:numPr>
+                <w:ilvl w:val="0"/>
+                <w:numId w:val="0"/>
+              </w:numPr>
+              <w:jc w:val="left"/>
+              <w:rPr>
+                <w:rFonts w:hint="eastAsia"/>
+              </w:rPr>
+            </w:pPr>
+            <w:r>
+              <w:rPr>
+                <w:rFonts w:hint="eastAsia"/>
+              </w:rPr>
+              <w:t>This dataset consists of restaurant and business reviews provided by the Y elp</w:t>
+            </w:r>
+            <w:r>
+              <w:rPr>
+                <w:rFonts w:hint="eastAsia"/>
+                <w:lang w:val="en-US" w:eastAsia="zh-CN"/>
+              </w:rPr>
+              <w:t xml:space="preserve"> </w:t>
+            </w:r>
+            <w:r>
+              <w:rPr>
+                <w:rFonts w:hint="eastAsia"/>
+              </w:rPr>
+              <w:t>Dataset Challenge</w:t>
+            </w:r>
+          </w:p>
+          <w:p>
+            <w:pPr>
+              <w:widowControl w:val="0"/>
+              <w:numPr>
+                <w:ilvl w:val="0"/>
+                <w:numId w:val="0"/>
+              </w:numPr>
+              <w:jc w:val="left"/>
+              <w:rPr>
+                <w:rFonts w:hint="eastAsia"/>
+              </w:rPr>
+            </w:pPr>
+          </w:p>
+          <w:p>
+            <w:pPr>
+              <w:widowControl w:val="0"/>
+              <w:numPr>
+                <w:ilvl w:val="0"/>
+                <w:numId w:val="0"/>
+              </w:numPr>
+              <w:jc w:val="left"/>
+              <w:rPr>
+                <w:rFonts w:hint="eastAsia"/>
+                <w:b/>
+                <w:bCs/>
+              </w:rPr>
+            </w:pPr>
+            <w:r>
+              <w:rPr>
+                <w:rFonts w:hint="eastAsia"/>
+                <w:b/>
+                <w:bCs/>
+              </w:rPr>
+              <w:t>Amazon Reviews</w:t>
+            </w:r>
+          </w:p>
+          <w:p>
+            <w:pPr>
+              <w:widowControl w:val="0"/>
+              <w:numPr>
+                <w:ilvl w:val="0"/>
+                <w:numId w:val="0"/>
+              </w:numPr>
+              <w:jc w:val="left"/>
+              <w:rPr>
+                <w:rFonts w:hint="eastAsia"/>
+              </w:rPr>
+            </w:pPr>
+            <w:r>
+              <w:rPr>
+                <w:rFonts w:hint="eastAsia"/>
+              </w:rPr>
+              <w:t>The amazon product review dataset (He &amp; McAuley, 2016) is comprised of</w:t>
+            </w:r>
+          </w:p>
+          <w:p>
+            <w:pPr>
+              <w:widowControl w:val="0"/>
+              <w:numPr>
+                <w:ilvl w:val="0"/>
+                <w:numId w:val="0"/>
+              </w:numPr>
+              <w:jc w:val="left"/>
+              <w:rPr>
+                <w:rFonts w:hint="eastAsia"/>
+              </w:rPr>
+            </w:pPr>
+            <w:r>
+              <w:rPr>
+                <w:rFonts w:hint="eastAsia"/>
+              </w:rPr>
+              <w:t xml:space="preserve">reviews written by consumers of Amazon products. </w:t>
+            </w:r>
+          </w:p>
+          <w:p>
+            <w:pPr>
+              <w:widowControl w:val="0"/>
+              <w:numPr>
+                <w:ilvl w:val="0"/>
+                <w:numId w:val="0"/>
+              </w:numPr>
+              <w:jc w:val="left"/>
+              <w:rPr>
+                <w:rFonts w:hint="eastAsia"/>
+              </w:rPr>
+            </w:pPr>
+          </w:p>
+          <w:p>
+            <w:pPr>
+              <w:widowControl w:val="0"/>
+              <w:numPr>
+                <w:ilvl w:val="0"/>
+                <w:numId w:val="0"/>
+              </w:numPr>
+              <w:jc w:val="left"/>
+              <w:rPr>
+                <w:rFonts w:hint="eastAsia"/>
+              </w:rPr>
+            </w:pPr>
+            <w:r>
+              <w:rPr>
+                <w:rFonts w:hint="eastAsia"/>
+                <w:b/>
+                <w:bCs/>
+              </w:rPr>
+              <w:t>Public social media content</w:t>
+            </w:r>
+          </w:p>
+          <w:p>
+            <w:pPr>
+              <w:widowControl w:val="0"/>
+              <w:numPr>
+                <w:ilvl w:val="0"/>
+                <w:numId w:val="0"/>
+              </w:numPr>
+              <w:jc w:val="left"/>
+              <w:rPr>
+                <w:rFonts w:hint="eastAsia"/>
+              </w:rPr>
+            </w:pPr>
+            <w:r>
+              <w:rPr>
+                <w:rFonts w:hint="eastAsia"/>
+              </w:rPr>
+              <w:t>3 independent pieces of available information about that content: 1) gender</w:t>
+            </w:r>
+          </w:p>
+          <w:p>
+            <w:pPr>
+              <w:widowControl w:val="0"/>
+              <w:numPr>
+                <w:ilvl w:val="0"/>
+                <w:numId w:val="0"/>
+              </w:numPr>
+              <w:jc w:val="left"/>
+              <w:rPr>
+                <w:rFonts w:hint="eastAsia"/>
+              </w:rPr>
+            </w:pPr>
+            <w:r>
+              <w:rPr>
+                <w:rFonts w:hint="eastAsia"/>
+              </w:rPr>
+              <w:t>(male or female) 2) age group (18-24 or 65+), and 3) writer-annotated feeling (relaxed or annoyed).</w:t>
+            </w:r>
+          </w:p>
+          <w:p>
+            <w:pPr>
+              <w:widowControl w:val="0"/>
+              <w:numPr>
+                <w:ilvl w:val="0"/>
+                <w:numId w:val="0"/>
+              </w:numPr>
+              <w:jc w:val="left"/>
+              <w:rPr>
+                <w:rFonts w:hint="eastAsia"/>
+              </w:rPr>
+            </w:pPr>
+            <w:r>
+              <w:drawing>
+                <wp:inline distT="0" distB="0" distL="114300" distR="114300">
+                  <wp:extent cx="1482090" cy="309880"/>
+                  <wp:effectExtent l="0" t="0" r="3810" b="13970"/>
+                  <wp:docPr id="6" name="图片 1"/>
+                  <wp:cNvGraphicFramePr>
+                    <a:graphicFrameLocks xmlns:a="http://schemas.openxmlformats.org/drawingml/2006/main" noChangeAspect="1"/>
+                  </wp:cNvGraphicFramePr>
+                  <a:graphic xmlns:a="http://schemas.openxmlformats.org/drawingml/2006/main">
+                    <a:graphicData uri="http://schemas.openxmlformats.org/drawingml/2006/picture">
+                      <pic:pic xmlns:pic="http://schemas.openxmlformats.org/drawingml/2006/picture">
+                        <pic:nvPicPr>
+                          <pic:cNvPr id="6" name="图片 1"/>
+                          <pic:cNvPicPr>
+                            <a:picLocks noChangeAspect="1"/>
+                          </pic:cNvPicPr>
+                        </pic:nvPicPr>
+                        <pic:blipFill>
+                          <a:blip r:embed="rId19"/>
+                          <a:stretch>
+                            <a:fillRect/>
+                          </a:stretch>
+                        </pic:blipFill>
+                        <pic:spPr>
+                          <a:xfrm>
+                            <a:off x="0" y="0"/>
+                            <a:ext cx="1482090" cy="309880"/>
+                          </a:xfrm>
+                          <a:prstGeom prst="rect">
+                            <a:avLst/>
+                          </a:prstGeom>
+                          <a:noFill/>
+                          <a:ln>
+                            <a:noFill/>
+                          </a:ln>
+                        </pic:spPr>
+                      </pic:pic>
+                    </a:graphicData>
+                  </a:graphic>
+                </wp:inline>
+              </w:drawing>
+            </w:r>
           </w:p>
         </w:tc>
         <w:tc>
@@ -3254,14 +3610,102 @@
           <w:p>
             <w:pPr>
               <w:jc w:val="left"/>
-              <w:rPr>
-                <w:rFonts w:hint="eastAsia"/>
-                <w:sz w:val="18"/>
-                <w:szCs w:val="18"/>
-                <w:vertAlign w:val="baseline"/>
-                <w:lang w:val="en-US" w:eastAsia="zh-CN"/>
-              </w:rPr>
-            </w:pPr>
+            </w:pPr>
+            <w:r>
+              <w:drawing>
+                <wp:inline distT="0" distB="0" distL="114300" distR="114300">
+                  <wp:extent cx="2005965" cy="287655"/>
+                  <wp:effectExtent l="0" t="0" r="13335" b="17145"/>
+                  <wp:docPr id="18" name="图片 3"/>
+                  <wp:cNvGraphicFramePr>
+                    <a:graphicFrameLocks xmlns:a="http://schemas.openxmlformats.org/drawingml/2006/main" noChangeAspect="1"/>
+                  </wp:cNvGraphicFramePr>
+                  <a:graphic xmlns:a="http://schemas.openxmlformats.org/drawingml/2006/main">
+                    <a:graphicData uri="http://schemas.openxmlformats.org/drawingml/2006/picture">
+                      <pic:pic xmlns:pic="http://schemas.openxmlformats.org/drawingml/2006/picture">
+                        <pic:nvPicPr>
+                          <pic:cNvPr id="18" name="图片 3"/>
+                          <pic:cNvPicPr>
+                            <a:picLocks noChangeAspect="1"/>
+                          </pic:cNvPicPr>
+                        </pic:nvPicPr>
+                        <pic:blipFill>
+                          <a:blip r:embed="rId20"/>
+                          <a:stretch>
+                            <a:fillRect/>
+                          </a:stretch>
+                        </pic:blipFill>
+                        <pic:spPr>
+                          <a:xfrm>
+                            <a:off x="0" y="0"/>
+                            <a:ext cx="2005965" cy="287655"/>
+                          </a:xfrm>
+                          <a:prstGeom prst="rect">
+                            <a:avLst/>
+                          </a:prstGeom>
+                          <a:noFill/>
+                          <a:ln>
+                            <a:noFill/>
+                          </a:ln>
+                        </pic:spPr>
+                      </pic:pic>
+                    </a:graphicData>
+                  </a:graphic>
+                </wp:inline>
+              </w:drawing>
+            </w:r>
+          </w:p>
+          <w:p>
+            <w:pPr>
+              <w:jc w:val="left"/>
+              <w:rPr>
+                <w:rFonts w:hint="eastAsia"/>
+                <w:lang w:val="en-US" w:eastAsia="zh-CN"/>
+              </w:rPr>
+            </w:pPr>
+            <w:r>
+              <w:drawing>
+                <wp:inline distT="0" distB="0" distL="114300" distR="114300">
+                  <wp:extent cx="4010025" cy="1616710"/>
+                  <wp:effectExtent l="0" t="0" r="9525" b="2540"/>
+                  <wp:docPr id="19" name="图片 4"/>
+                  <wp:cNvGraphicFramePr>
+                    <a:graphicFrameLocks xmlns:a="http://schemas.openxmlformats.org/drawingml/2006/main" noChangeAspect="1"/>
+                  </wp:cNvGraphicFramePr>
+                  <a:graphic xmlns:a="http://schemas.openxmlformats.org/drawingml/2006/main">
+                    <a:graphicData uri="http://schemas.openxmlformats.org/drawingml/2006/picture">
+                      <pic:pic xmlns:pic="http://schemas.openxmlformats.org/drawingml/2006/picture">
+                        <pic:nvPicPr>
+                          <pic:cNvPr id="19" name="图片 4"/>
+                          <pic:cNvPicPr>
+                            <a:picLocks noChangeAspect="1"/>
+                          </pic:cNvPicPr>
+                        </pic:nvPicPr>
+                        <pic:blipFill>
+                          <a:blip r:embed="rId21"/>
+                          <a:stretch>
+                            <a:fillRect/>
+                          </a:stretch>
+                        </pic:blipFill>
+                        <pic:spPr>
+                          <a:xfrm>
+                            <a:off x="0" y="0"/>
+                            <a:ext cx="4010025" cy="1616710"/>
+                          </a:xfrm>
+                          <a:prstGeom prst="rect">
+                            <a:avLst/>
+                          </a:prstGeom>
+                          <a:noFill/>
+                          <a:ln>
+                            <a:noFill/>
+                          </a:ln>
+                        </pic:spPr>
+                      </pic:pic>
+                    </a:graphicData>
+                  </a:graphic>
+                </wp:inline>
+              </w:drawing>
+            </w:r>
           </w:p>
         </w:tc>
         <w:tc>
@@ -3272,7 +3716,249 @@
           <w:p>
             <w:pPr>
               <w:jc w:val="left"/>
-            </w:pPr>
+              <w:rPr>
+                <w:rFonts w:hint="eastAsia"/>
+              </w:rPr>
+            </w:pPr>
+            <w:r>
+              <w:rPr>
+                <w:rFonts w:hint="eastAsia"/>
+              </w:rPr>
+              <w:t>1) produce sentences that conform to the set of pre-specified</w:t>
+            </w:r>
+          </w:p>
+          <w:p>
+            <w:pPr>
+              <w:jc w:val="left"/>
+              <w:rPr>
+                <w:rFonts w:hint="eastAsia"/>
+              </w:rPr>
+            </w:pPr>
+            <w:r>
+              <w:rPr>
+                <w:rFonts w:hint="eastAsia"/>
+              </w:rPr>
+              <w:t>attribute(s), 2) preserve the structure and content of the input, and 3) generate fluent language. We</w:t>
+            </w:r>
+          </w:p>
+          <w:p>
+            <w:pPr>
+              <w:jc w:val="left"/>
+              <w:rPr>
+                <w:rFonts w:hint="eastAsia"/>
+              </w:rPr>
+            </w:pPr>
+            <w:r>
+              <w:rPr>
+                <w:rFonts w:hint="eastAsia"/>
+              </w:rPr>
+              <w:t>therefore evaluate samples from different models along three different dimensions:</w:t>
+            </w:r>
+          </w:p>
+          <w:p>
+            <w:pPr>
+              <w:jc w:val="left"/>
+              <w:rPr>
+                <w:rFonts w:hint="eastAsia"/>
+              </w:rPr>
+            </w:pPr>
+          </w:p>
+          <w:p>
+            <w:pPr>
+              <w:jc w:val="left"/>
+              <w:rPr>
+                <w:rFonts w:hint="eastAsia"/>
+              </w:rPr>
+            </w:pPr>
+            <w:r>
+              <w:rPr>
+                <w:rFonts w:hint="eastAsia"/>
+                <w:b/>
+                <w:bCs/>
+              </w:rPr>
+              <w:t>Attribute control</w:t>
+            </w:r>
+            <w:r>
+              <w:rPr>
+                <w:rFonts w:hint="eastAsia"/>
+              </w:rPr>
+              <w:t>: We measure the extent to which attributes are controlled using fastText</w:t>
+            </w:r>
+          </w:p>
+          <w:p>
+            <w:pPr>
+              <w:jc w:val="left"/>
+              <w:rPr>
+                <w:rFonts w:hint="eastAsia"/>
+              </w:rPr>
+            </w:pPr>
+            <w:r>
+              <w:rPr>
+                <w:rFonts w:hint="eastAsia"/>
+              </w:rPr>
+              <w:t>classifiers, trained on our datasets, to predict different attributes.</w:t>
+            </w:r>
+          </w:p>
+          <w:p>
+            <w:pPr>
+              <w:jc w:val="left"/>
+              <w:rPr>
+                <w:rFonts w:hint="eastAsia"/>
+              </w:rPr>
+            </w:pPr>
+          </w:p>
+          <w:p>
+            <w:pPr>
+              <w:jc w:val="left"/>
+              <w:rPr>
+                <w:rFonts w:hint="eastAsia"/>
+              </w:rPr>
+            </w:pPr>
+            <w:r>
+              <w:rPr>
+                <w:rFonts w:hint="eastAsia"/>
+                <w:b/>
+                <w:bCs/>
+              </w:rPr>
+              <w:t>Fluency</w:t>
+            </w:r>
+            <w:r>
+              <w:rPr>
+                <w:rFonts w:hint="eastAsia"/>
+              </w:rPr>
+              <w:t>: Fluency is measured by the perplexity assigned to generated text sequences by a</w:t>
+            </w:r>
+          </w:p>
+          <w:p>
+            <w:pPr>
+              <w:jc w:val="left"/>
+              <w:rPr>
+                <w:rFonts w:hint="eastAsia"/>
+              </w:rPr>
+            </w:pPr>
+            <w:r>
+              <w:rPr>
+                <w:rFonts w:hint="eastAsia"/>
+              </w:rPr>
+              <w:t>pre-trained Kneser–Ney smooth 5-gram language model using KenLM (Heafield, 2011).</w:t>
+            </w:r>
+          </w:p>
+          <w:p>
+            <w:pPr>
+              <w:jc w:val="left"/>
+              <w:rPr>
+                <w:rFonts w:hint="eastAsia"/>
+              </w:rPr>
+            </w:pPr>
+          </w:p>
+          <w:p>
+            <w:pPr>
+              <w:jc w:val="left"/>
+              <w:rPr>
+                <w:rFonts w:hint="eastAsia"/>
+              </w:rPr>
+            </w:pPr>
+            <w:r>
+              <w:rPr>
+                <w:rFonts w:hint="eastAsia"/>
+                <w:b/>
+                <w:bCs/>
+              </w:rPr>
+              <w:t>Content preservation</w:t>
+            </w:r>
+            <w:r>
+              <w:rPr>
+                <w:rFonts w:hint="eastAsia"/>
+              </w:rPr>
+              <w:t>:We measure the extent to which a model preserves the content</w:t>
+            </w:r>
+          </w:p>
+          <w:p>
+            <w:pPr>
+              <w:jc w:val="left"/>
+              <w:rPr>
+                <w:rFonts w:hint="eastAsia"/>
+              </w:rPr>
+            </w:pPr>
+            <w:r>
+              <w:rPr>
+                <w:rFonts w:hint="eastAsia"/>
+              </w:rPr>
+              <w:t>present of a given input using n-gram statistics, by measuring the BLEU score between</w:t>
+            </w:r>
+          </w:p>
+          <w:p>
+            <w:pPr>
+              <w:jc w:val="left"/>
+              <w:rPr>
+                <w:rFonts w:hint="eastAsia"/>
+              </w:rPr>
+            </w:pPr>
+            <w:r>
+              <w:rPr>
+                <w:rFonts w:hint="eastAsia"/>
+              </w:rPr>
+              <w:t xml:space="preserve">generated text and the input itself, which we refer to as self-BLEU. </w:t>
+            </w:r>
+          </w:p>
+          <w:p>
+            <w:pPr>
+              <w:jc w:val="left"/>
+              <w:rPr>
+                <w:rFonts w:hint="eastAsia"/>
+              </w:rPr>
+            </w:pPr>
+          </w:p>
+          <w:p>
+            <w:pPr>
+              <w:jc w:val="left"/>
+              <w:rPr>
+                <w:rFonts w:hint="eastAsia"/>
+              </w:rPr>
+            </w:pPr>
+            <w:r>
+              <w:drawing>
+                <wp:inline distT="0" distB="0" distL="114300" distR="114300">
+                  <wp:extent cx="1721485" cy="680085"/>
+                  <wp:effectExtent l="0" t="0" r="12065" b="5715"/>
+                  <wp:docPr id="12" name="图片 2"/>
+                  <wp:cNvGraphicFramePr>
+                    <a:graphicFrameLocks xmlns:a="http://schemas.openxmlformats.org/drawingml/2006/main" noChangeAspect="1"/>
+                  </wp:cNvGraphicFramePr>
+                  <a:graphic xmlns:a="http://schemas.openxmlformats.org/drawingml/2006/main">
+                    <a:graphicData uri="http://schemas.openxmlformats.org/drawingml/2006/picture">
+                      <pic:pic xmlns:pic="http://schemas.openxmlformats.org/drawingml/2006/picture">
+                        <pic:nvPicPr>
+                          <pic:cNvPr id="12" name="图片 2"/>
+                          <pic:cNvPicPr>
+                            <a:picLocks noChangeAspect="1"/>
+                          </pic:cNvPicPr>
+                        </pic:nvPicPr>
+                        <pic:blipFill>
+                          <a:blip r:embed="rId22"/>
+                          <a:stretch>
+                            <a:fillRect/>
+                          </a:stretch>
+                        </pic:blipFill>
+                        <pic:spPr>
+                          <a:xfrm>
+                            <a:off x="0" y="0"/>
+                            <a:ext cx="1721485" cy="680085"/>
+                          </a:xfrm>
+                          <a:prstGeom prst="rect">
+                            <a:avLst/>
+                          </a:prstGeom>
+                          <a:noFill/>
+                          <a:ln>
+                            <a:noFill/>
+                          </a:ln>
+                        </pic:spPr>
+                      </pic:pic>
+                    </a:graphicData>
+                  </a:graphic>
+                </wp:inline>
+              </w:drawing>
+            </w:r>
           </w:p>
         </w:tc>
       </w:tr>
@@ -3357,7 +4043,548 @@
           </w:p>
         </w:tc>
       </w:tr>
+      <w:tr>
+        <w:tblPrEx>
+          <w:tblBorders>
+            <w:top w:val="single" w:color="auto" w:sz="4" w:space="0"/>
+            <w:left w:val="single" w:color="auto" w:sz="4" w:space="0"/>
+            <w:bottom w:val="single" w:color="auto" w:sz="4" w:space="0"/>
+            <w:right w:val="single" w:color="auto" w:sz="4" w:space="0"/>
+            <w:insideH w:val="single" w:color="auto" w:sz="4" w:space="0"/>
+            <w:insideV w:val="single" w:color="auto" w:sz="4" w:space="0"/>
+          </w:tblBorders>
+          <w:tblCellMar>
+            <w:top w:w="0" w:type="dxa"/>
+            <w:left w:w="108" w:type="dxa"/>
+            <w:bottom w:w="0" w:type="dxa"/>
+            <w:right w:w="108" w:type="dxa"/>
+          </w:tblCellMar>
+        </w:tblPrEx>
+        <w:tc>
+          <w:tcPr>
+            <w:tcW w:w="2745" w:type="dxa"/>
+            <w:vAlign w:val="center"/>
+          </w:tcPr>
+          <w:p>
+            <w:pPr>
+              <w:jc w:val="left"/>
+              <w:rPr>
+                <w:rFonts w:hint="default" w:eastAsia="宋体" w:cs="宋体" w:asciiTheme="minorAscii" w:hAnsiTheme="minorAscii"/>
+                <w:kern w:val="0"/>
+                <w:sz w:val="18"/>
+                <w:szCs w:val="18"/>
+                <w:lang w:val="en-US" w:eastAsia="zh-CN" w:bidi="ar"/>
+              </w:rPr>
+            </w:pPr>
+          </w:p>
+        </w:tc>
+        <w:tc>
+          <w:tcPr>
+            <w:tcW w:w="2562" w:type="dxa"/>
+            <w:vAlign w:val="center"/>
+          </w:tcPr>
+          <w:p>
+            <w:pPr>
+              <w:widowControl w:val="0"/>
+              <w:numPr>
+                <w:ilvl w:val="0"/>
+                <w:numId w:val="0"/>
+              </w:numPr>
+              <w:jc w:val="left"/>
+            </w:pPr>
+          </w:p>
+        </w:tc>
+        <w:tc>
+          <w:tcPr>
+            <w:tcW w:w="3397" w:type="dxa"/>
+            <w:vAlign w:val="center"/>
+          </w:tcPr>
+          <w:p>
+            <w:pPr>
+              <w:jc w:val="left"/>
+              <w:rPr>
+                <w:rFonts w:hint="eastAsia"/>
+                <w:sz w:val="18"/>
+                <w:szCs w:val="18"/>
+                <w:vertAlign w:val="baseline"/>
+                <w:lang w:val="en-US" w:eastAsia="zh-CN"/>
+              </w:rPr>
+            </w:pPr>
+          </w:p>
+        </w:tc>
+        <w:tc>
+          <w:tcPr>
+            <w:tcW w:w="2939" w:type="dxa"/>
+            <w:vAlign w:val="center"/>
+          </w:tcPr>
+          <w:p>
+            <w:pPr>
+              <w:jc w:val="left"/>
+            </w:pPr>
+          </w:p>
+        </w:tc>
+      </w:tr>
+      <w:tr>
+        <w:tblPrEx>
+          <w:tblBorders>
+            <w:top w:val="single" w:color="auto" w:sz="4" w:space="0"/>
+            <w:left w:val="single" w:color="auto" w:sz="4" w:space="0"/>
+            <w:bottom w:val="single" w:color="auto" w:sz="4" w:space="0"/>
+            <w:right w:val="single" w:color="auto" w:sz="4" w:space="0"/>
+            <w:insideH w:val="single" w:color="auto" w:sz="4" w:space="0"/>
+            <w:insideV w:val="single" w:color="auto" w:sz="4" w:space="0"/>
+          </w:tblBorders>
+          <w:tblCellMar>
+            <w:top w:w="0" w:type="dxa"/>
+            <w:left w:w="108" w:type="dxa"/>
+            <w:bottom w:w="0" w:type="dxa"/>
+            <w:right w:w="108" w:type="dxa"/>
+          </w:tblCellMar>
+        </w:tblPrEx>
+        <w:tc>
+          <w:tcPr>
+            <w:tcW w:w="2745" w:type="dxa"/>
+            <w:vAlign w:val="center"/>
+          </w:tcPr>
+          <w:p>
+            <w:pPr>
+              <w:jc w:val="left"/>
+              <w:rPr>
+                <w:rFonts w:hint="default" w:eastAsia="宋体" w:cs="宋体" w:asciiTheme="minorAscii" w:hAnsiTheme="minorAscii"/>
+                <w:kern w:val="0"/>
+                <w:sz w:val="18"/>
+                <w:szCs w:val="18"/>
+                <w:lang w:val="en-US" w:eastAsia="zh-CN" w:bidi="ar"/>
+              </w:rPr>
+            </w:pPr>
+          </w:p>
+        </w:tc>
+        <w:tc>
+          <w:tcPr>
+            <w:tcW w:w="2562" w:type="dxa"/>
+            <w:vAlign w:val="center"/>
+          </w:tcPr>
+          <w:p>
+            <w:pPr>
+              <w:widowControl w:val="0"/>
+              <w:numPr>
+                <w:ilvl w:val="0"/>
+                <w:numId w:val="0"/>
+              </w:numPr>
+              <w:jc w:val="left"/>
+            </w:pPr>
+          </w:p>
+        </w:tc>
+        <w:tc>
+          <w:tcPr>
+            <w:tcW w:w="3397" w:type="dxa"/>
+            <w:vAlign w:val="center"/>
+          </w:tcPr>
+          <w:p>
+            <w:pPr>
+              <w:jc w:val="left"/>
+              <w:rPr>
+                <w:rFonts w:hint="eastAsia"/>
+                <w:sz w:val="18"/>
+                <w:szCs w:val="18"/>
+                <w:vertAlign w:val="baseline"/>
+                <w:lang w:val="en-US" w:eastAsia="zh-CN"/>
+              </w:rPr>
+            </w:pPr>
+          </w:p>
+        </w:tc>
+        <w:tc>
+          <w:tcPr>
+            <w:tcW w:w="2939" w:type="dxa"/>
+            <w:vAlign w:val="center"/>
+          </w:tcPr>
+          <w:p>
+            <w:pPr>
+              <w:jc w:val="left"/>
+            </w:pPr>
+          </w:p>
+        </w:tc>
+      </w:tr>
     </w:tbl>
+    <w:p>
+      <w:pPr>
+        <w:bidi w:val="0"/>
+        <w:rPr>
+          <w:rFonts w:hint="default"/>
+          <w:lang w:val="en-US" w:eastAsia="zh-CN"/>
+        </w:rPr>
+      </w:pPr>
+    </w:p>
+    <w:p>
+      <w:pPr>
+        <w:bidi w:val="0"/>
+        <w:rPr>
+          <w:rFonts w:hint="default"/>
+          <w:lang w:val="en-US" w:eastAsia="zh-CN"/>
+        </w:rPr>
+      </w:pPr>
+    </w:p>
+    <w:tbl>
+      <w:tblPr>
+        <w:tblStyle w:val="6"/>
+        <w:tblW w:w="11593" w:type="dxa"/>
+        <w:tblInd w:w="-1444" w:type="dxa"/>
+        <w:tblBorders>
+          <w:top w:val="single" w:color="auto" w:sz="4" w:space="0"/>
+          <w:left w:val="single" w:color="auto" w:sz="4" w:space="0"/>
+          <w:bottom w:val="single" w:color="auto" w:sz="4" w:space="0"/>
+          <w:right w:val="single" w:color="auto" w:sz="4" w:space="0"/>
+          <w:insideH w:val="single" w:color="auto" w:sz="4" w:space="0"/>
+          <w:insideV w:val="single" w:color="auto" w:sz="4" w:space="0"/>
+        </w:tblBorders>
+        <w:tblLayout w:type="autofit"/>
+        <w:tblCellMar>
+          <w:top w:w="0" w:type="dxa"/>
+          <w:left w:w="108" w:type="dxa"/>
+          <w:bottom w:w="0" w:type="dxa"/>
+          <w:right w:w="108" w:type="dxa"/>
+        </w:tblCellMar>
+      </w:tblPr>
+      <w:tblGrid>
+        <w:gridCol w:w="3574"/>
+        <w:gridCol w:w="2130"/>
+        <w:gridCol w:w="2131"/>
+        <w:gridCol w:w="3758"/>
+      </w:tblGrid>
+      <w:tr>
+        <w:tblPrEx>
+          <w:tblBorders>
+            <w:top w:val="single" w:color="auto" w:sz="4" w:space="0"/>
+            <w:left w:val="single" w:color="auto" w:sz="4" w:space="0"/>
+            <w:bottom w:val="single" w:color="auto" w:sz="4" w:space="0"/>
+            <w:right w:val="single" w:color="auto" w:sz="4" w:space="0"/>
+            <w:insideH w:val="single" w:color="auto" w:sz="4" w:space="0"/>
+            <w:insideV w:val="single" w:color="auto" w:sz="4" w:space="0"/>
+          </w:tblBorders>
+          <w:tblCellMar>
+            <w:top w:w="0" w:type="dxa"/>
+            <w:left w:w="108" w:type="dxa"/>
+            <w:bottom w:w="0" w:type="dxa"/>
+            <w:right w:w="108" w:type="dxa"/>
+          </w:tblCellMar>
+        </w:tblPrEx>
+        <w:tc>
+          <w:tcPr>
+            <w:tcW w:w="3574" w:type="dxa"/>
+          </w:tcPr>
+          <w:p>
+            <w:pPr>
+              <w:bidi w:val="0"/>
+              <w:rPr>
+                <w:rFonts w:hint="default"/>
+                <w:vertAlign w:val="baseline"/>
+                <w:lang w:val="en-US" w:eastAsia="zh-CN"/>
+              </w:rPr>
+            </w:pPr>
+            <w:r>
+              <w:rPr>
+                <w:rFonts w:hint="eastAsia"/>
+                <w:vertAlign w:val="baseline"/>
+                <w:lang w:val="en-US" w:eastAsia="zh-CN"/>
+              </w:rPr>
+              <w:t>Machine translation</w:t>
+            </w:r>
+          </w:p>
+        </w:tc>
+        <w:tc>
+          <w:tcPr>
+            <w:tcW w:w="2130" w:type="dxa"/>
+          </w:tcPr>
+          <w:p>
+            <w:pPr>
+              <w:bidi w:val="0"/>
+              <w:rPr>
+                <w:rFonts w:hint="default"/>
+                <w:vertAlign w:val="baseline"/>
+                <w:lang w:val="en-US" w:eastAsia="zh-CN"/>
+              </w:rPr>
+            </w:pPr>
+          </w:p>
+        </w:tc>
+        <w:tc>
+          <w:tcPr>
+            <w:tcW w:w="2131" w:type="dxa"/>
+          </w:tcPr>
+          <w:p>
+            <w:pPr>
+              <w:bidi w:val="0"/>
+              <w:rPr>
+                <w:rFonts w:hint="default"/>
+                <w:vertAlign w:val="baseline"/>
+                <w:lang w:val="en-US" w:eastAsia="zh-CN"/>
+              </w:rPr>
+            </w:pPr>
+          </w:p>
+        </w:tc>
+        <w:tc>
+          <w:tcPr>
+            <w:tcW w:w="3758" w:type="dxa"/>
+          </w:tcPr>
+          <w:p>
+            <w:pPr>
+              <w:bidi w:val="0"/>
+              <w:rPr>
+                <w:rFonts w:hint="default"/>
+                <w:vertAlign w:val="baseline"/>
+                <w:lang w:val="en-US" w:eastAsia="zh-CN"/>
+              </w:rPr>
+            </w:pPr>
+          </w:p>
+        </w:tc>
+      </w:tr>
+      <w:tr>
+        <w:tblPrEx>
+          <w:tblBorders>
+            <w:top w:val="single" w:color="auto" w:sz="4" w:space="0"/>
+            <w:left w:val="single" w:color="auto" w:sz="4" w:space="0"/>
+            <w:bottom w:val="single" w:color="auto" w:sz="4" w:space="0"/>
+            <w:right w:val="single" w:color="auto" w:sz="4" w:space="0"/>
+            <w:insideH w:val="single" w:color="auto" w:sz="4" w:space="0"/>
+            <w:insideV w:val="single" w:color="auto" w:sz="4" w:space="0"/>
+          </w:tblBorders>
+          <w:tblCellMar>
+            <w:top w:w="0" w:type="dxa"/>
+            <w:left w:w="108" w:type="dxa"/>
+            <w:bottom w:w="0" w:type="dxa"/>
+            <w:right w:w="108" w:type="dxa"/>
+          </w:tblCellMar>
+        </w:tblPrEx>
+        <w:tc>
+          <w:tcPr>
+            <w:tcW w:w="3574" w:type="dxa"/>
+            <w:vAlign w:val="center"/>
+          </w:tcPr>
+          <w:p>
+            <w:pPr>
+              <w:jc w:val="center"/>
+              <w:rPr>
+                <w:rFonts w:hint="default" w:asciiTheme="minorHAnsi" w:hAnsiTheme="minorHAnsi" w:eastAsiaTheme="minorEastAsia" w:cstheme="minorBidi"/>
+                <w:kern w:val="2"/>
+                <w:sz w:val="21"/>
+                <w:szCs w:val="24"/>
+                <w:vertAlign w:val="baseline"/>
+                <w:lang w:val="en-US" w:eastAsia="zh-CN" w:bidi="ar-SA"/>
+              </w:rPr>
+            </w:pPr>
+            <w:r>
+              <w:rPr>
+                <w:rFonts w:hint="eastAsia"/>
+                <w:vertAlign w:val="baseline"/>
+                <w:lang w:val="en-US" w:eastAsia="zh-CN"/>
+              </w:rPr>
+              <w:t>T</w:t>
+            </w:r>
+            <w:r>
+              <w:rPr>
+                <w:rFonts w:hint="eastAsia"/>
+                <w:vertAlign w:val="baseline"/>
+              </w:rPr>
+              <w:t>itle</w:t>
+            </w:r>
+          </w:p>
+        </w:tc>
+        <w:tc>
+          <w:tcPr>
+            <w:tcW w:w="2130" w:type="dxa"/>
+            <w:vAlign w:val="center"/>
+          </w:tcPr>
+          <w:p>
+            <w:pPr>
+              <w:jc w:val="center"/>
+              <w:rPr>
+                <w:rFonts w:hint="default" w:asciiTheme="minorHAnsi" w:hAnsiTheme="minorHAnsi" w:eastAsiaTheme="minorEastAsia" w:cstheme="minorBidi"/>
+                <w:kern w:val="2"/>
+                <w:sz w:val="21"/>
+                <w:szCs w:val="24"/>
+                <w:vertAlign w:val="baseline"/>
+                <w:lang w:val="en-US" w:eastAsia="zh-CN" w:bidi="ar-SA"/>
+              </w:rPr>
+            </w:pPr>
+            <w:r>
+              <w:rPr>
+                <w:rFonts w:hint="default"/>
+                <w:vertAlign w:val="baseline"/>
+              </w:rPr>
+              <w:t>D</w:t>
+            </w:r>
+            <w:r>
+              <w:rPr>
+                <w:rFonts w:hint="eastAsia"/>
+                <w:vertAlign w:val="baseline"/>
+              </w:rPr>
+              <w:t>ataset</w:t>
+            </w:r>
+          </w:p>
+        </w:tc>
+        <w:tc>
+          <w:tcPr>
+            <w:tcW w:w="2131" w:type="dxa"/>
+            <w:vAlign w:val="center"/>
+          </w:tcPr>
+          <w:p>
+            <w:pPr>
+              <w:jc w:val="center"/>
+              <w:rPr>
+                <w:rFonts w:hint="default" w:asciiTheme="minorHAnsi" w:hAnsiTheme="minorHAnsi" w:eastAsiaTheme="minorEastAsia" w:cstheme="minorBidi"/>
+                <w:kern w:val="2"/>
+                <w:sz w:val="21"/>
+                <w:szCs w:val="24"/>
+                <w:vertAlign w:val="baseline"/>
+                <w:lang w:val="en-US" w:eastAsia="zh-CN" w:bidi="ar-SA"/>
+              </w:rPr>
+            </w:pPr>
+            <w:r>
+              <w:rPr>
+                <w:rFonts w:hint="default"/>
+                <w:vertAlign w:val="baseline"/>
+              </w:rPr>
+              <w:t>M</w:t>
+            </w:r>
+            <w:r>
+              <w:rPr>
+                <w:rFonts w:hint="eastAsia"/>
+                <w:vertAlign w:val="baseline"/>
+              </w:rPr>
+              <w:t>ethod</w:t>
+            </w:r>
+          </w:p>
+        </w:tc>
+        <w:tc>
+          <w:tcPr>
+            <w:tcW w:w="3758" w:type="dxa"/>
+            <w:vAlign w:val="center"/>
+          </w:tcPr>
+          <w:p>
+            <w:pPr>
+              <w:jc w:val="center"/>
+              <w:rPr>
+                <w:rFonts w:hint="default" w:asciiTheme="minorHAnsi" w:hAnsiTheme="minorHAnsi" w:eastAsiaTheme="minorEastAsia" w:cstheme="minorBidi"/>
+                <w:kern w:val="2"/>
+                <w:sz w:val="21"/>
+                <w:szCs w:val="24"/>
+                <w:vertAlign w:val="baseline"/>
+                <w:lang w:val="en-US" w:eastAsia="zh-CN" w:bidi="ar-SA"/>
+              </w:rPr>
+            </w:pPr>
+            <w:r>
+              <w:rPr>
+                <w:rFonts w:hint="default"/>
+                <w:vertAlign w:val="baseline"/>
+              </w:rPr>
+              <w:t>E</w:t>
+            </w:r>
+            <w:r>
+              <w:rPr>
+                <w:rFonts w:hint="eastAsia"/>
+                <w:vertAlign w:val="baseline"/>
+              </w:rPr>
+              <w:t>valuation matrix</w:t>
+            </w:r>
+          </w:p>
+        </w:tc>
+      </w:tr>
+      <w:tr>
+        <w:tblPrEx>
+          <w:tblBorders>
+            <w:top w:val="single" w:color="auto" w:sz="4" w:space="0"/>
+            <w:left w:val="single" w:color="auto" w:sz="4" w:space="0"/>
+            <w:bottom w:val="single" w:color="auto" w:sz="4" w:space="0"/>
+            <w:right w:val="single" w:color="auto" w:sz="4" w:space="0"/>
+            <w:insideH w:val="single" w:color="auto" w:sz="4" w:space="0"/>
+            <w:insideV w:val="single" w:color="auto" w:sz="4" w:space="0"/>
+          </w:tblBorders>
+          <w:tblCellMar>
+            <w:top w:w="0" w:type="dxa"/>
+            <w:left w:w="108" w:type="dxa"/>
+            <w:bottom w:w="0" w:type="dxa"/>
+            <w:right w:w="108" w:type="dxa"/>
+          </w:tblCellMar>
+        </w:tblPrEx>
+        <w:tc>
+          <w:tcPr>
+            <w:tcW w:w="3574" w:type="dxa"/>
+          </w:tcPr>
+          <w:p>
+            <w:pPr>
+              <w:bidi w:val="0"/>
+              <w:rPr>
+                <w:rFonts w:hint="default"/>
+                <w:vertAlign w:val="baseline"/>
+                <w:lang w:val="en-US" w:eastAsia="zh-CN"/>
+              </w:rPr>
+            </w:pPr>
+          </w:p>
+        </w:tc>
+        <w:tc>
+          <w:tcPr>
+            <w:tcW w:w="2130" w:type="dxa"/>
+          </w:tcPr>
+          <w:p>
+            <w:pPr>
+              <w:bidi w:val="0"/>
+              <w:rPr>
+                <w:rFonts w:hint="default"/>
+                <w:vertAlign w:val="baseline"/>
+                <w:lang w:val="en-US" w:eastAsia="zh-CN"/>
+              </w:rPr>
+            </w:pPr>
+          </w:p>
+        </w:tc>
+        <w:tc>
+          <w:tcPr>
+            <w:tcW w:w="2131" w:type="dxa"/>
+          </w:tcPr>
+          <w:p>
+            <w:pPr>
+              <w:bidi w:val="0"/>
+              <w:rPr>
+                <w:rFonts w:hint="default"/>
+                <w:vertAlign w:val="baseline"/>
+                <w:lang w:val="en-US" w:eastAsia="zh-CN"/>
+              </w:rPr>
+            </w:pPr>
+          </w:p>
+        </w:tc>
+        <w:tc>
+          <w:tcPr>
+            <w:tcW w:w="3758" w:type="dxa"/>
+          </w:tcPr>
+          <w:p>
+            <w:pPr>
+              <w:bidi w:val="0"/>
+              <w:rPr>
+                <w:rFonts w:hint="default"/>
+                <w:vertAlign w:val="baseline"/>
+                <w:lang w:val="en-US" w:eastAsia="zh-CN"/>
+              </w:rPr>
+            </w:pPr>
+          </w:p>
+        </w:tc>
+      </w:tr>
+    </w:tbl>
+    <w:p>
+      <w:pPr>
+        <w:bidi w:val="0"/>
+        <w:rPr>
+          <w:rFonts w:hint="default"/>
+          <w:lang w:val="en-US" w:eastAsia="zh-CN"/>
+        </w:rPr>
+      </w:pPr>
+    </w:p>
+    <w:p>
+      <w:pPr>
+        <w:bidi w:val="0"/>
+        <w:rPr>
+          <w:rFonts w:hint="default"/>
+          <w:lang w:val="en-US" w:eastAsia="zh-CN"/>
+        </w:rPr>
+      </w:pPr>
+    </w:p>
     <w:p>
       <w:pPr>
         <w:bidi w:val="0"/>
@@ -3432,7 +4659,628 @@
           <w:lang w:val="en-US" w:eastAsia="zh-CN"/>
         </w:rPr>
       </w:pPr>
+      <w:bookmarkStart w:id="0" w:name="_GoBack"/>
+      <w:bookmarkEnd w:id="0"/>
     </w:p>
+    <w:tbl>
+      <w:tblPr>
+        <w:tblStyle w:val="6"/>
+        <w:tblpPr w:leftFromText="180" w:rightFromText="180" w:vertAnchor="text" w:horzAnchor="page" w:tblpX="1843" w:tblpY="543"/>
+        <w:tblOverlap w:val="never"/>
+        <w:tblW w:w="8250" w:type="dxa"/>
+        <w:tblInd w:w="0" w:type="dxa"/>
+        <w:tblBorders>
+          <w:top w:val="single" w:color="auto" w:sz="4" w:space="0"/>
+          <w:left w:val="single" w:color="auto" w:sz="4" w:space="0"/>
+          <w:bottom w:val="single" w:color="auto" w:sz="4" w:space="0"/>
+          <w:right w:val="single" w:color="auto" w:sz="4" w:space="0"/>
+          <w:insideH w:val="single" w:color="auto" w:sz="4" w:space="0"/>
+          <w:insideV w:val="single" w:color="auto" w:sz="4" w:space="0"/>
+        </w:tblBorders>
+        <w:tblLayout w:type="autofit"/>
+        <w:tblCellMar>
+          <w:top w:w="0" w:type="dxa"/>
+          <w:left w:w="108" w:type="dxa"/>
+          <w:bottom w:w="0" w:type="dxa"/>
+          <w:right w:w="108" w:type="dxa"/>
+        </w:tblCellMar>
+      </w:tblPr>
+      <w:tblGrid>
+        <w:gridCol w:w="4229"/>
+        <w:gridCol w:w="4021"/>
+      </w:tblGrid>
+      <w:tr>
+        <w:tblPrEx>
+          <w:tblBorders>
+            <w:top w:val="single" w:color="auto" w:sz="4" w:space="0"/>
+            <w:left w:val="single" w:color="auto" w:sz="4" w:space="0"/>
+            <w:bottom w:val="single" w:color="auto" w:sz="4" w:space="0"/>
+            <w:right w:val="single" w:color="auto" w:sz="4" w:space="0"/>
+            <w:insideH w:val="single" w:color="auto" w:sz="4" w:space="0"/>
+            <w:insideV w:val="single" w:color="auto" w:sz="4" w:space="0"/>
+          </w:tblBorders>
+          <w:tblCellMar>
+            <w:top w:w="0" w:type="dxa"/>
+            <w:left w:w="108" w:type="dxa"/>
+            <w:bottom w:w="0" w:type="dxa"/>
+            <w:right w:w="108" w:type="dxa"/>
+          </w:tblCellMar>
+        </w:tblPrEx>
+        <w:tc>
+          <w:tcPr>
+            <w:tcW w:w="4229" w:type="dxa"/>
+          </w:tcPr>
+          <w:p>
+            <w:pPr>
+              <w:bidi w:val="0"/>
+              <w:rPr>
+                <w:rFonts w:hint="default"/>
+                <w:b/>
+                <w:bCs/>
+                <w:sz w:val="24"/>
+                <w:szCs w:val="32"/>
+                <w:vertAlign w:val="baseline"/>
+                <w:lang w:val="en-US" w:eastAsia="zh-CN"/>
+              </w:rPr>
+            </w:pPr>
+            <w:r>
+              <w:rPr>
+                <w:rFonts w:hint="default"/>
+                <w:b/>
+                <w:bCs/>
+                <w:sz w:val="24"/>
+                <w:szCs w:val="32"/>
+                <w:vertAlign w:val="baseline"/>
+                <w:lang w:val="en-US" w:eastAsia="zh-CN"/>
+              </w:rPr>
+              <w:t>Evaluation of machine translation</w:t>
+            </w:r>
+          </w:p>
+        </w:tc>
+        <w:tc>
+          <w:tcPr>
+            <w:tcW w:w="4021" w:type="dxa"/>
+          </w:tcPr>
+          <w:p>
+            <w:pPr>
+              <w:bidi w:val="0"/>
+              <w:rPr>
+                <w:rFonts w:hint="default"/>
+                <w:b/>
+                <w:bCs/>
+                <w:sz w:val="24"/>
+                <w:szCs w:val="32"/>
+                <w:vertAlign w:val="baseline"/>
+                <w:lang w:val="en-US" w:eastAsia="zh-CN"/>
+              </w:rPr>
+            </w:pPr>
+          </w:p>
+        </w:tc>
+      </w:tr>
+      <w:tr>
+        <w:tblPrEx>
+          <w:tblBorders>
+            <w:top w:val="single" w:color="auto" w:sz="4" w:space="0"/>
+            <w:left w:val="single" w:color="auto" w:sz="4" w:space="0"/>
+            <w:bottom w:val="single" w:color="auto" w:sz="4" w:space="0"/>
+            <w:right w:val="single" w:color="auto" w:sz="4" w:space="0"/>
+            <w:insideH w:val="single" w:color="auto" w:sz="4" w:space="0"/>
+            <w:insideV w:val="single" w:color="auto" w:sz="4" w:space="0"/>
+          </w:tblBorders>
+          <w:tblCellMar>
+            <w:top w:w="0" w:type="dxa"/>
+            <w:left w:w="108" w:type="dxa"/>
+            <w:bottom w:w="0" w:type="dxa"/>
+            <w:right w:w="108" w:type="dxa"/>
+          </w:tblCellMar>
+        </w:tblPrEx>
+        <w:tc>
+          <w:tcPr>
+            <w:tcW w:w="4229" w:type="dxa"/>
+          </w:tcPr>
+          <w:p>
+            <w:pPr>
+              <w:bidi w:val="0"/>
+              <w:rPr>
+                <w:rFonts w:hint="default"/>
+                <w:b/>
+                <w:bCs/>
+                <w:sz w:val="24"/>
+                <w:szCs w:val="32"/>
+                <w:vertAlign w:val="baseline"/>
+                <w:lang w:val="en-US" w:eastAsia="zh-CN"/>
+              </w:rPr>
+            </w:pPr>
+            <w:r>
+              <w:rPr>
+                <w:rFonts w:hint="default"/>
+                <w:b/>
+                <w:bCs/>
+                <w:sz w:val="24"/>
+                <w:szCs w:val="32"/>
+                <w:vertAlign w:val="baseline"/>
+                <w:lang w:val="en-US" w:eastAsia="zh-CN"/>
+              </w:rPr>
+              <w:t>Evaluation indicators</w:t>
+            </w:r>
+          </w:p>
+        </w:tc>
+        <w:tc>
+          <w:tcPr>
+            <w:tcW w:w="4021" w:type="dxa"/>
+          </w:tcPr>
+          <w:p>
+            <w:pPr>
+              <w:bidi w:val="0"/>
+              <w:jc w:val="center"/>
+              <w:rPr>
+                <w:rFonts w:hint="default"/>
+                <w:b/>
+                <w:bCs/>
+                <w:sz w:val="24"/>
+                <w:szCs w:val="32"/>
+                <w:vertAlign w:val="baseline"/>
+                <w:lang w:val="en-US" w:eastAsia="zh-CN"/>
+              </w:rPr>
+            </w:pPr>
+            <w:r>
+              <w:rPr>
+                <w:rFonts w:hint="eastAsia"/>
+                <w:b/>
+                <w:bCs/>
+                <w:sz w:val="24"/>
+                <w:szCs w:val="32"/>
+                <w:vertAlign w:val="baseline"/>
+                <w:lang w:val="en-US" w:eastAsia="zh-CN"/>
+              </w:rPr>
+              <w:t>Meaning</w:t>
+            </w:r>
+          </w:p>
+        </w:tc>
+      </w:tr>
+      <w:tr>
+        <w:tblPrEx>
+          <w:tblBorders>
+            <w:top w:val="single" w:color="auto" w:sz="4" w:space="0"/>
+            <w:left w:val="single" w:color="auto" w:sz="4" w:space="0"/>
+            <w:bottom w:val="single" w:color="auto" w:sz="4" w:space="0"/>
+            <w:right w:val="single" w:color="auto" w:sz="4" w:space="0"/>
+            <w:insideH w:val="single" w:color="auto" w:sz="4" w:space="0"/>
+            <w:insideV w:val="single" w:color="auto" w:sz="4" w:space="0"/>
+          </w:tblBorders>
+          <w:tblCellMar>
+            <w:top w:w="0" w:type="dxa"/>
+            <w:left w:w="108" w:type="dxa"/>
+            <w:bottom w:w="0" w:type="dxa"/>
+            <w:right w:w="108" w:type="dxa"/>
+          </w:tblCellMar>
+        </w:tblPrEx>
+        <w:tc>
+          <w:tcPr>
+            <w:tcW w:w="4229" w:type="dxa"/>
+            <w:vAlign w:val="center"/>
+          </w:tcPr>
+          <w:p>
+            <w:pPr>
+              <w:jc w:val="center"/>
+              <w:rPr>
+                <w:rFonts w:hint="default" w:asciiTheme="minorHAnsi" w:hAnsiTheme="minorHAnsi" w:eastAsiaTheme="minorEastAsia" w:cstheme="minorBidi"/>
+                <w:kern w:val="2"/>
+                <w:sz w:val="21"/>
+                <w:szCs w:val="24"/>
+                <w:vertAlign w:val="baseline"/>
+                <w:lang w:val="en-US" w:eastAsia="zh-CN" w:bidi="ar-SA"/>
+              </w:rPr>
+            </w:pPr>
+            <w:r>
+              <w:rPr>
+                <w:rFonts w:hint="default" w:asciiTheme="minorHAnsi" w:hAnsiTheme="minorHAnsi" w:eastAsiaTheme="minorEastAsia" w:cstheme="minorBidi"/>
+                <w:kern w:val="2"/>
+                <w:sz w:val="21"/>
+                <w:szCs w:val="24"/>
+                <w:vertAlign w:val="baseline"/>
+                <w:lang w:val="en-US" w:eastAsia="zh-CN" w:bidi="ar-SA"/>
+              </w:rPr>
+              <w:t>BLEU</w:t>
+            </w:r>
+          </w:p>
+        </w:tc>
+        <w:tc>
+          <w:tcPr>
+            <w:tcW w:w="4021" w:type="dxa"/>
+            <w:vAlign w:val="center"/>
+          </w:tcPr>
+          <w:p>
+            <w:pPr>
+              <w:jc w:val="center"/>
+              <w:rPr>
+                <w:rFonts w:hint="default" w:asciiTheme="minorHAnsi" w:hAnsiTheme="minorHAnsi" w:eastAsiaTheme="minorEastAsia" w:cstheme="minorBidi"/>
+                <w:kern w:val="2"/>
+                <w:sz w:val="21"/>
+                <w:szCs w:val="24"/>
+                <w:vertAlign w:val="baseline"/>
+                <w:lang w:val="en-US" w:eastAsia="zh-CN" w:bidi="ar-SA"/>
+              </w:rPr>
+            </w:pPr>
+            <w:r>
+              <w:rPr>
+                <w:rFonts w:hint="default" w:asciiTheme="minorHAnsi" w:hAnsiTheme="minorHAnsi" w:eastAsiaTheme="minorEastAsia" w:cstheme="minorBidi"/>
+                <w:kern w:val="2"/>
+                <w:sz w:val="21"/>
+                <w:szCs w:val="24"/>
+                <w:vertAlign w:val="baseline"/>
+                <w:lang w:val="en-US" w:eastAsia="zh-CN" w:bidi="ar-SA"/>
+              </w:rPr>
+              <w:t>BLEU was one of the first metrics to report a high correlation with human judgments of quality. The metric is currently one of the most popular in the field. The central idea behind the metric is that "the closer a machine translation is to a professional human translation, the better it is".[8] The metric calculates scores for individual segments, generally sentences — then averages these scores over the whole corpus for a final score. It has been shown to correlate highly with human judgments of quality at the corpus level.[9]</w:t>
+            </w:r>
+          </w:p>
+        </w:tc>
+      </w:tr>
+      <w:tr>
+        <w:tblPrEx>
+          <w:tblBorders>
+            <w:top w:val="single" w:color="auto" w:sz="4" w:space="0"/>
+            <w:left w:val="single" w:color="auto" w:sz="4" w:space="0"/>
+            <w:bottom w:val="single" w:color="auto" w:sz="4" w:space="0"/>
+            <w:right w:val="single" w:color="auto" w:sz="4" w:space="0"/>
+            <w:insideH w:val="single" w:color="auto" w:sz="4" w:space="0"/>
+            <w:insideV w:val="single" w:color="auto" w:sz="4" w:space="0"/>
+          </w:tblBorders>
+          <w:tblCellMar>
+            <w:top w:w="0" w:type="dxa"/>
+            <w:left w:w="108" w:type="dxa"/>
+            <w:bottom w:w="0" w:type="dxa"/>
+            <w:right w:w="108" w:type="dxa"/>
+          </w:tblCellMar>
+        </w:tblPrEx>
+        <w:tc>
+          <w:tcPr>
+            <w:tcW w:w="4229" w:type="dxa"/>
+          </w:tcPr>
+          <w:p>
+            <w:pPr>
+              <w:bidi w:val="0"/>
+              <w:jc w:val="center"/>
+              <w:rPr>
+                <w:rFonts w:hint="default"/>
+                <w:vertAlign w:val="baseline"/>
+                <w:lang w:val="en-US" w:eastAsia="zh-CN"/>
+              </w:rPr>
+            </w:pPr>
+            <w:r>
+              <w:rPr>
+                <w:rFonts w:hint="default"/>
+                <w:vertAlign w:val="baseline"/>
+                <w:lang w:val="en-US" w:eastAsia="zh-CN"/>
+              </w:rPr>
+              <w:t>NIST</w:t>
+            </w:r>
+          </w:p>
+        </w:tc>
+        <w:tc>
+          <w:tcPr>
+            <w:tcW w:w="4021" w:type="dxa"/>
+          </w:tcPr>
+          <w:p>
+            <w:pPr>
+              <w:bidi w:val="0"/>
+              <w:rPr>
+                <w:rFonts w:hint="default"/>
+                <w:vertAlign w:val="baseline"/>
+                <w:lang w:val="en-US" w:eastAsia="zh-CN"/>
+              </w:rPr>
+            </w:pPr>
+            <w:r>
+              <w:rPr>
+                <w:rFonts w:hint="default"/>
+                <w:vertAlign w:val="baseline"/>
+                <w:lang w:val="en-US" w:eastAsia="zh-CN"/>
+              </w:rPr>
+              <w:t>The NIST metric is based on the BLEU metric, but with some alterations. Where BLEU simply calculates n-gram precision adding equal weight to each one, NIST also calculates how informative a particular n-gram is. That is to say, when a correct n-gram is found, the rarer that n-gram is, the more weight it is given.[11] For example, if the bigram "on the" correctly matches, it receives lower weight than the correct matching of bigram "interesting calculations," as this is less likely to occur. NIST also differs from BLEU in its calculation of the brevity penalty, insofar as small variations in translation length do not impact the overall score as much.</w:t>
+            </w:r>
+          </w:p>
+        </w:tc>
+      </w:tr>
+      <w:tr>
+        <w:tblPrEx>
+          <w:tblBorders>
+            <w:top w:val="single" w:color="auto" w:sz="4" w:space="0"/>
+            <w:left w:val="single" w:color="auto" w:sz="4" w:space="0"/>
+            <w:bottom w:val="single" w:color="auto" w:sz="4" w:space="0"/>
+            <w:right w:val="single" w:color="auto" w:sz="4" w:space="0"/>
+            <w:insideH w:val="single" w:color="auto" w:sz="4" w:space="0"/>
+            <w:insideV w:val="single" w:color="auto" w:sz="4" w:space="0"/>
+          </w:tblBorders>
+          <w:tblCellMar>
+            <w:top w:w="0" w:type="dxa"/>
+            <w:left w:w="108" w:type="dxa"/>
+            <w:bottom w:w="0" w:type="dxa"/>
+            <w:right w:w="108" w:type="dxa"/>
+          </w:tblCellMar>
+        </w:tblPrEx>
+        <w:tc>
+          <w:tcPr>
+            <w:tcW w:w="4229" w:type="dxa"/>
+          </w:tcPr>
+          <w:p>
+            <w:pPr>
+              <w:bidi w:val="0"/>
+              <w:jc w:val="center"/>
+              <w:rPr>
+                <w:rFonts w:hint="default"/>
+                <w:vertAlign w:val="baseline"/>
+                <w:lang w:val="en-US" w:eastAsia="zh-CN"/>
+              </w:rPr>
+            </w:pPr>
+            <w:r>
+              <w:rPr>
+                <w:rFonts w:hint="default"/>
+                <w:vertAlign w:val="baseline"/>
+                <w:lang w:val="en-US" w:eastAsia="zh-CN"/>
+              </w:rPr>
+              <w:t>Word error rate</w:t>
+            </w:r>
+          </w:p>
+        </w:tc>
+        <w:tc>
+          <w:tcPr>
+            <w:tcW w:w="4021" w:type="dxa"/>
+          </w:tcPr>
+          <w:p>
+            <w:pPr>
+              <w:bidi w:val="0"/>
+              <w:rPr>
+                <w:rFonts w:hint="default"/>
+                <w:vertAlign w:val="baseline"/>
+                <w:lang w:val="en-US" w:eastAsia="zh-CN"/>
+              </w:rPr>
+            </w:pPr>
+            <w:r>
+              <w:rPr>
+                <w:rFonts w:hint="default"/>
+                <w:vertAlign w:val="baseline"/>
+                <w:lang w:val="en-US" w:eastAsia="zh-CN"/>
+              </w:rPr>
+              <w:t>The Word error rate (WER) is a metric based on the Levenshtein distance, where the Levenshtein distance works at the character level, WER works at the word level. It was originally used for measuring the performance of speech recognition systems but is also used in the evaluation of machine translation. The metric is based on the calculation of the number of words that differ between a piece of machine-translated text and a reference translation.</w:t>
+            </w:r>
+          </w:p>
+          <w:p>
+            <w:pPr>
+              <w:bidi w:val="0"/>
+              <w:rPr>
+                <w:rFonts w:hint="default"/>
+                <w:vertAlign w:val="baseline"/>
+                <w:lang w:val="en-US" w:eastAsia="zh-CN"/>
+              </w:rPr>
+            </w:pPr>
+          </w:p>
+          <w:p>
+            <w:pPr>
+              <w:bidi w:val="0"/>
+              <w:rPr>
+                <w:rFonts w:hint="default"/>
+                <w:vertAlign w:val="baseline"/>
+                <w:lang w:val="en-US" w:eastAsia="zh-CN"/>
+              </w:rPr>
+            </w:pPr>
+            <w:r>
+              <w:rPr>
+                <w:rFonts w:hint="default"/>
+                <w:vertAlign w:val="baseline"/>
+                <w:lang w:val="en-US" w:eastAsia="zh-CN"/>
+              </w:rPr>
+              <w:t>A related metric is the Position-independent word error rate (PER), which allows for the re-ordering of words and sequences of words between a translated text and a reference translation.</w:t>
+            </w:r>
+          </w:p>
+        </w:tc>
+      </w:tr>
+      <w:tr>
+        <w:tblPrEx>
+          <w:tblBorders>
+            <w:top w:val="single" w:color="auto" w:sz="4" w:space="0"/>
+            <w:left w:val="single" w:color="auto" w:sz="4" w:space="0"/>
+            <w:bottom w:val="single" w:color="auto" w:sz="4" w:space="0"/>
+            <w:right w:val="single" w:color="auto" w:sz="4" w:space="0"/>
+            <w:insideH w:val="single" w:color="auto" w:sz="4" w:space="0"/>
+            <w:insideV w:val="single" w:color="auto" w:sz="4" w:space="0"/>
+          </w:tblBorders>
+          <w:tblCellMar>
+            <w:top w:w="0" w:type="dxa"/>
+            <w:left w:w="108" w:type="dxa"/>
+            <w:bottom w:w="0" w:type="dxa"/>
+            <w:right w:w="108" w:type="dxa"/>
+          </w:tblCellMar>
+        </w:tblPrEx>
+        <w:tc>
+          <w:tcPr>
+            <w:tcW w:w="4229" w:type="dxa"/>
+          </w:tcPr>
+          <w:p>
+            <w:pPr>
+              <w:bidi w:val="0"/>
+              <w:jc w:val="center"/>
+              <w:rPr>
+                <w:rFonts w:hint="default"/>
+                <w:vertAlign w:val="baseline"/>
+                <w:lang w:val="en-US" w:eastAsia="zh-CN"/>
+              </w:rPr>
+            </w:pPr>
+            <w:r>
+              <w:rPr>
+                <w:rFonts w:hint="default"/>
+                <w:vertAlign w:val="baseline"/>
+                <w:lang w:val="en-US" w:eastAsia="zh-CN"/>
+              </w:rPr>
+              <w:t>METEOR</w:t>
+            </w:r>
+          </w:p>
+        </w:tc>
+        <w:tc>
+          <w:tcPr>
+            <w:tcW w:w="4021" w:type="dxa"/>
+          </w:tcPr>
+          <w:p>
+            <w:pPr>
+              <w:bidi w:val="0"/>
+              <w:rPr>
+                <w:rFonts w:hint="default"/>
+                <w:vertAlign w:val="baseline"/>
+                <w:lang w:val="en-US" w:eastAsia="zh-CN"/>
+              </w:rPr>
+            </w:pPr>
+            <w:r>
+              <w:rPr>
+                <w:rFonts w:hint="default"/>
+                <w:vertAlign w:val="baseline"/>
+                <w:lang w:val="en-US" w:eastAsia="zh-CN"/>
+              </w:rPr>
+              <w:t>The METEOR metric is designed to address some of the deficiencies inherent in the BLEU metric. The metric is based on the weighted harmonic mean of unigram precision and unigram recall. The metric was designed after research by Lavie (2004) into the significance of recall in evaluation metrics. Their research showed that metrics based on recall consistently achieved higher correlation than those based on precision alone, cf. BLEU and NIST.[12]</w:t>
+            </w:r>
+          </w:p>
+          <w:p>
+            <w:pPr>
+              <w:bidi w:val="0"/>
+              <w:rPr>
+                <w:rFonts w:hint="default"/>
+                <w:vertAlign w:val="baseline"/>
+                <w:lang w:val="en-US" w:eastAsia="zh-CN"/>
+              </w:rPr>
+            </w:pPr>
+          </w:p>
+          <w:p>
+            <w:pPr>
+              <w:bidi w:val="0"/>
+              <w:rPr>
+                <w:rFonts w:hint="default"/>
+                <w:vertAlign w:val="baseline"/>
+                <w:lang w:val="en-US" w:eastAsia="zh-CN"/>
+              </w:rPr>
+            </w:pPr>
+            <w:r>
+              <w:rPr>
+                <w:rFonts w:hint="default"/>
+                <w:vertAlign w:val="baseline"/>
+                <w:lang w:val="en-US" w:eastAsia="zh-CN"/>
+              </w:rPr>
+              <w:t>METEOR also includes some other features not found in other metrics, such as synonymy matching, where instead of matching only on the exact word form, the metric also matches on synonyms. For example, the word "good" in the reference rendering as "well" in the translation counts as a match. The metric is also includes a stemmer, which lemmatises words and matches on the lemmatised forms. The implementation of the metric is modular insofar as the algorithms that match words are implemented as modules, and new modules that implement different matching strategies may easily be added.</w:t>
+            </w:r>
+          </w:p>
+        </w:tc>
+      </w:tr>
+      <w:tr>
+        <w:tblPrEx>
+          <w:tblBorders>
+            <w:top w:val="single" w:color="auto" w:sz="4" w:space="0"/>
+            <w:left w:val="single" w:color="auto" w:sz="4" w:space="0"/>
+            <w:bottom w:val="single" w:color="auto" w:sz="4" w:space="0"/>
+            <w:right w:val="single" w:color="auto" w:sz="4" w:space="0"/>
+            <w:insideH w:val="single" w:color="auto" w:sz="4" w:space="0"/>
+            <w:insideV w:val="single" w:color="auto" w:sz="4" w:space="0"/>
+          </w:tblBorders>
+          <w:tblCellMar>
+            <w:top w:w="0" w:type="dxa"/>
+            <w:left w:w="108" w:type="dxa"/>
+            <w:bottom w:w="0" w:type="dxa"/>
+            <w:right w:w="108" w:type="dxa"/>
+          </w:tblCellMar>
+        </w:tblPrEx>
+        <w:tc>
+          <w:tcPr>
+            <w:tcW w:w="4229" w:type="dxa"/>
+          </w:tcPr>
+          <w:p>
+            <w:pPr>
+              <w:bidi w:val="0"/>
+              <w:jc w:val="center"/>
+              <w:rPr>
+                <w:rFonts w:hint="default"/>
+                <w:vertAlign w:val="baseline"/>
+                <w:lang w:val="en-US" w:eastAsia="zh-CN"/>
+              </w:rPr>
+            </w:pPr>
+            <w:r>
+              <w:rPr>
+                <w:rFonts w:hint="default"/>
+                <w:vertAlign w:val="baseline"/>
+                <w:lang w:val="en-US" w:eastAsia="zh-CN"/>
+              </w:rPr>
+              <w:t>LEPOR</w:t>
+            </w:r>
+          </w:p>
+        </w:tc>
+        <w:tc>
+          <w:tcPr>
+            <w:tcW w:w="4021" w:type="dxa"/>
+          </w:tcPr>
+          <w:p>
+            <w:pPr>
+              <w:bidi w:val="0"/>
+              <w:rPr>
+                <w:rFonts w:hint="default"/>
+                <w:vertAlign w:val="baseline"/>
+                <w:lang w:val="en-US" w:eastAsia="zh-CN"/>
+              </w:rPr>
+            </w:pPr>
+            <w:r>
+              <w:rPr>
+                <w:rFonts w:hint="default"/>
+                <w:vertAlign w:val="baseline"/>
+                <w:lang w:val="en-US" w:eastAsia="zh-CN"/>
+              </w:rPr>
+              <w:t>A new MT evaluation metric LEPOR was proposed as the combination of many evaluation factors including existing ones (precision, recall) and modified ones (sentence-length penalty and n-gram based word order penalty). The experiments were tested on eight language pairs from ACL-WMT2011 including English-to-other (Spanish, French, German, and Czech) and the inverse, and showed that LEPOR yielded higher system-level correlation with human judgments than several existing metrics such as BLEU, Meteor-1.3, TER, AMBER and MP4IBM1.[13] An enhanced version of LEPOR metric, hLEPOR, is introduced in the paper.[14] hLEPOR utilizes the harmonic mean to combine the sub-factors of the designed metric. Furthermore, they design a set of parameters to tune the weights of the sub-factors according to different language pairs. The ACL-WMT13 Metrics shared task [15] results show that hLEPOR yields the highest Pearson correlation score with human judgment on the English-to-Russian language pair, in addition to the highest average-score on five language pairs (English-to-German, French, Spanish, Czech, Russian). The detailed results of WMT13 Metrics Task is introduced in the paper.[16]</w:t>
+            </w:r>
+          </w:p>
+        </w:tc>
+      </w:tr>
+      <w:tr>
+        <w:tblPrEx>
+          <w:tblBorders>
+            <w:top w:val="single" w:color="auto" w:sz="4" w:space="0"/>
+            <w:left w:val="single" w:color="auto" w:sz="4" w:space="0"/>
+            <w:bottom w:val="single" w:color="auto" w:sz="4" w:space="0"/>
+            <w:right w:val="single" w:color="auto" w:sz="4" w:space="0"/>
+            <w:insideH w:val="single" w:color="auto" w:sz="4" w:space="0"/>
+            <w:insideV w:val="single" w:color="auto" w:sz="4" w:space="0"/>
+          </w:tblBorders>
+          <w:tblCellMar>
+            <w:top w:w="0" w:type="dxa"/>
+            <w:left w:w="108" w:type="dxa"/>
+            <w:bottom w:w="0" w:type="dxa"/>
+            <w:right w:w="108" w:type="dxa"/>
+          </w:tblCellMar>
+        </w:tblPrEx>
+        <w:tc>
+          <w:tcPr>
+            <w:tcW w:w="4229" w:type="dxa"/>
+          </w:tcPr>
+          <w:p>
+            <w:pPr>
+              <w:bidi w:val="0"/>
+              <w:rPr>
+                <w:rFonts w:hint="default"/>
+                <w:vertAlign w:val="baseline"/>
+                <w:lang w:val="en-US" w:eastAsia="zh-CN"/>
+              </w:rPr>
+            </w:pPr>
+          </w:p>
+        </w:tc>
+        <w:tc>
+          <w:tcPr>
+            <w:tcW w:w="4021" w:type="dxa"/>
+          </w:tcPr>
+          <w:p>
+            <w:pPr>
+              <w:bidi w:val="0"/>
+              <w:rPr>
+                <w:rFonts w:hint="default"/>
+                <w:vertAlign w:val="baseline"/>
+                <w:lang w:val="en-US" w:eastAsia="zh-CN"/>
+              </w:rPr>
+            </w:pPr>
+          </w:p>
+        </w:tc>
+      </w:tr>
+    </w:tbl>
     <w:p>
       <w:pPr>
         <w:bidi w:val="0"/>
@@ -3572,7 +5420,7 @@
     <w:lsdException w:unhideWhenUsed="0" w:uiPriority="0" w:semiHidden="0" w:name="Body Text Indent 2"/>
     <w:lsdException w:unhideWhenUsed="0" w:uiPriority="0" w:semiHidden="0" w:name="Body Text Indent 3"/>
     <w:lsdException w:unhideWhenUsed="0" w:uiPriority="0" w:semiHidden="0" w:name="Block Text"/>
-    <w:lsdException w:unhideWhenUsed="0" w:uiPriority="0" w:semiHidden="0" w:name="Hyperlink"/>
+    <w:lsdException w:qFormat="1" w:unhideWhenUsed="0" w:uiPriority="0" w:semiHidden="0" w:name="Hyperlink"/>
     <w:lsdException w:unhideWhenUsed="0" w:uiPriority="0" w:semiHidden="0" w:name="FollowedHyperlink"/>
     <w:lsdException w:qFormat="1" w:unhideWhenUsed="0" w:uiPriority="0" w:semiHidden="0" w:name="Strong"/>
     <w:lsdException w:qFormat="1" w:unhideWhenUsed="0" w:uiPriority="0" w:semiHidden="0" w:name="Emphasis"/>
@@ -3752,13 +5600,55 @@
       <w:lang w:val="en-US" w:eastAsia="zh-CN" w:bidi="ar-SA"/>
     </w:rPr>
   </w:style>
-  <w:style w:type="character" w:default="1" w:styleId="4">
+  <w:style w:type="paragraph" w:styleId="2">
+    <w:name w:val="heading 1"/>
+    <w:basedOn w:val="1"/>
+    <w:next w:val="1"/>
+    <w:qFormat/>
+    <w:uiPriority w:val="0"/>
+    <w:pPr>
+      <w:spacing w:before="0" w:beforeAutospacing="1" w:after="0" w:afterAutospacing="1"/>
+      <w:jc w:val="left"/>
+    </w:pPr>
+    <w:rPr>
+      <w:rFonts w:hint="eastAsia" w:ascii="宋体" w:hAnsi="宋体" w:eastAsia="宋体" w:cs="宋体"/>
+      <w:b/>
+      <w:bCs/>
+      <w:kern w:val="44"/>
+      <w:sz w:val="48"/>
+      <w:szCs w:val="48"/>
+      <w:lang w:val="en-US" w:eastAsia="zh-CN" w:bidi="ar"/>
+    </w:rPr>
+  </w:style>
+  <w:style w:type="paragraph" w:styleId="3">
+    <w:name w:val="heading 3"/>
+    <w:basedOn w:val="1"/>
+    <w:next w:val="1"/>
+    <w:semiHidden/>
+    <w:unhideWhenUsed/>
+    <w:qFormat/>
+    <w:uiPriority w:val="0"/>
+    <w:pPr>
+      <w:spacing w:before="0" w:beforeAutospacing="1" w:after="0" w:afterAutospacing="1"/>
+      <w:jc w:val="left"/>
+    </w:pPr>
+    <w:rPr>
+      <w:rFonts w:hint="eastAsia" w:ascii="宋体" w:hAnsi="宋体" w:eastAsia="宋体" w:cs="宋体"/>
+      <w:b/>
+      <w:bCs/>
+      <w:kern w:val="0"/>
+      <w:sz w:val="27"/>
+      <w:szCs w:val="27"/>
+      <w:lang w:val="en-US" w:eastAsia="zh-CN" w:bidi="ar"/>
+    </w:rPr>
+  </w:style>
+  <w:style w:type="character" w:default="1" w:styleId="7">
     <w:name w:val="Default Paragraph Font"/>
     <w:semiHidden/>
     <w:qFormat/>
     <w:uiPriority w:val="0"/>
   </w:style>
-  <w:style w:type="table" w:default="1" w:styleId="2">
+  <w:style w:type="table" w:default="1" w:styleId="5">
     <w:name w:val="Normal Table"/>
     <w:semiHidden/>
     <w:qFormat/>
@@ -3772,9 +5662,24 @@
       </w:tblCellMar>
     </w:tblPr>
   </w:style>
-  <w:style w:type="table" w:styleId="3">
+  <w:style w:type="paragraph" w:styleId="4">
+    <w:name w:val="Normal (Web)"/>
+    <w:basedOn w:val="1"/>
+    <w:uiPriority w:val="0"/>
+    <w:pPr>
+      <w:spacing w:before="0" w:beforeAutospacing="1" w:after="0" w:afterAutospacing="1"/>
+      <w:ind w:left="0" w:right="0"/>
+      <w:jc w:val="left"/>
+    </w:pPr>
+    <w:rPr>
+      <w:kern w:val="0"/>
+      <w:sz w:val="24"/>
+      <w:lang w:val="en-US" w:eastAsia="zh-CN" w:bidi="ar"/>
+    </w:rPr>
+  </w:style>
+  <w:style w:type="table" w:styleId="6">
     <w:name w:val="Table Grid"/>
-    <w:basedOn w:val="2"/>
+    <w:basedOn w:val="5"/>
     <w:qFormat/>
     <w:uiPriority w:val="0"/>
     <w:pPr>
@@ -3792,9 +5697,10 @@
       </w:tblBorders>
     </w:tblPr>
   </w:style>
-  <w:style w:type="character" w:styleId="5">
+  <w:style w:type="character" w:styleId="8">
     <w:name w:val="Hyperlink"/>
-    <w:basedOn w:val="4"/>
+    <w:basedOn w:val="7"/>
+    <w:qFormat/>
     <w:uiPriority w:val="0"/>
     <w:rPr>
       <w:color w:val="0000FF"/>

</xml_diff>